<commit_message>
added fixes for ssgan dataset and info
</commit_message>
<xml_diff>
--- a/Report.docx
+++ b/Report.docx
@@ -1,6 +1,6 @@
 
 <file path=word/document.xml><?xml version="1.0" encoding="utf-8"?>
-<w:document xmlns:wpc="http://schemas.microsoft.com/office/word/2010/wordprocessingCanvas" xmlns:mc="http://schemas.openxmlformats.org/markup-compatibility/2006" xmlns:o="urn:schemas-microsoft-com:office:office" xmlns:r="http://schemas.openxmlformats.org/officeDocument/2006/relationships" xmlns:m="http://schemas.openxmlformats.org/officeDocument/2006/math" xmlns:v="urn:schemas-microsoft-com:vml" xmlns:wp14="http://schemas.microsoft.com/office/word/2010/wordprocessingDrawing" xmlns:wp="http://schemas.openxmlformats.org/drawingml/2006/wordprocessingDrawing" xmlns:w10="urn:schemas-microsoft-com:office:word" xmlns:w="http://schemas.openxmlformats.org/wordprocessingml/2006/main" xmlns:w14="http://schemas.microsoft.com/office/word/2010/wordml" xmlns:w15="http://schemas.microsoft.com/office/word/2012/wordml" xmlns:wpg="http://schemas.microsoft.com/office/word/2010/wordprocessingGroup" xmlns:wpi="http://schemas.microsoft.com/office/word/2010/wordprocessingInk" xmlns:wne="http://schemas.microsoft.com/office/word/2006/wordml" xmlns:wps="http://schemas.microsoft.com/office/word/2010/wordprocessingShape" mc:Ignorable="w14 w15 wp14">
+<w:document xmlns:wpc="http://schemas.microsoft.com/office/word/2010/wordprocessingCanvas" xmlns:cx="http://schemas.microsoft.com/office/drawing/2014/chartex" xmlns:mc="http://schemas.openxmlformats.org/markup-compatibility/2006" xmlns:o="urn:schemas-microsoft-com:office:office" xmlns:r="http://schemas.openxmlformats.org/officeDocument/2006/relationships" xmlns:m="http://schemas.openxmlformats.org/officeDocument/2006/math" xmlns:v="urn:schemas-microsoft-com:vml" xmlns:wp14="http://schemas.microsoft.com/office/word/2010/wordprocessingDrawing" xmlns:wp="http://schemas.openxmlformats.org/drawingml/2006/wordprocessingDrawing" xmlns:w10="urn:schemas-microsoft-com:office:word" xmlns:w="http://schemas.openxmlformats.org/wordprocessingml/2006/main" xmlns:w14="http://schemas.microsoft.com/office/word/2010/wordml" xmlns:w15="http://schemas.microsoft.com/office/word/2012/wordml" xmlns:w16se="http://schemas.microsoft.com/office/word/2015/wordml/symex" xmlns:wpg="http://schemas.microsoft.com/office/word/2010/wordprocessingGroup" xmlns:wpi="http://schemas.microsoft.com/office/word/2010/wordprocessingInk" xmlns:wne="http://schemas.microsoft.com/office/word/2006/wordml" xmlns:wps="http://schemas.microsoft.com/office/word/2010/wordprocessingShape" mc:Ignorable="w14 w15 w16se wp14">
   <w:body>
     <w:p>
       <w:pPr>
@@ -1073,7 +1073,7 @@
           <w:noProof/>
           <w:sz w:val="28"/>
           <w:szCs w:val="28"/>
-          <w:lang w:eastAsia="ru-RU"/>
+          <w:lang w:val="en-US"/>
         </w:rPr>
         <w:lastRenderedPageBreak/>
         <mc:AlternateContent>
@@ -1154,7 +1154,7 @@
           <w:noProof/>
           <w:sz w:val="28"/>
           <w:szCs w:val="28"/>
-          <w:lang w:eastAsia="ru-RU"/>
+          <w:lang w:val="en-US"/>
         </w:rPr>
         <w:drawing>
           <wp:inline distT="0" distB="0" distL="0" distR="0" wp14:anchorId="7026666C" wp14:editId="0C343F03">
@@ -1302,18 +1302,41 @@
         <w:spacing w:line="360" w:lineRule="auto"/>
         <w:rPr>
           <w:rFonts w:ascii="Times New Roman" w:hAnsi="Times New Roman" w:cs="Times New Roman"/>
-          <w:sz w:val="28"/>
-          <w:szCs w:val="28"/>
-        </w:rPr>
-      </w:pPr>
-      <w:r>
-        <w:rPr>
-          <w:rFonts w:ascii="Times New Roman" w:hAnsi="Times New Roman" w:cs="Times New Roman"/>
-          <w:sz w:val="28"/>
-          <w:szCs w:val="28"/>
-        </w:rPr>
-        <w:t>???</w:t>
-      </w:r>
+          <w:b/>
+          <w:sz w:val="28"/>
+          <w:szCs w:val="28"/>
+          <w:lang w:val="en-US"/>
+        </w:rPr>
+      </w:pPr>
+      <w:r>
+        <w:rPr>
+          <w:rFonts w:ascii="Times New Roman" w:hAnsi="Times New Roman" w:cs="Times New Roman"/>
+          <w:b/>
+          <w:sz w:val="28"/>
+          <w:szCs w:val="28"/>
+          <w:lang w:val="en-US"/>
+        </w:rPr>
+        <w:t>2.3 SSGAN</w:t>
+      </w:r>
+    </w:p>
+    <w:p>
+      <w:pPr>
+        <w:spacing w:line="360" w:lineRule="auto"/>
+        <w:rPr>
+          <w:rFonts w:ascii="Times New Roman" w:hAnsi="Times New Roman" w:cs="Times New Roman"/>
+          <w:b/>
+          <w:sz w:val="28"/>
+          <w:szCs w:val="28"/>
+          <w:lang w:val="en-US"/>
+        </w:rPr>
+      </w:pPr>
+    </w:p>
+    <w:p>
+      <w:pPr>
+        <w:rPr>
+          <w:lang w:val="en-US"/>
+        </w:rPr>
+      </w:pPr>
     </w:p>
     <w:p>
       <w:pPr>
@@ -1348,6 +1371,7 @@
           <w:rFonts w:ascii="Times New Roman" w:hAnsi="Times New Roman" w:cs="Times New Roman"/>
           <w:sz w:val="28"/>
           <w:szCs w:val="28"/>
+          <w:lang w:val="en-US"/>
         </w:rPr>
       </w:pPr>
       <w:r>
@@ -1373,7 +1397,16 @@
           <w:sz w:val="28"/>
           <w:szCs w:val="28"/>
         </w:rPr>
-        <w:t>, второй на ???.</w:t>
+        <w:t xml:space="preserve">, второй на </w:t>
+      </w:r>
+      <w:r>
+        <w:rPr>
+          <w:rFonts w:ascii="Times New Roman" w:hAnsi="Times New Roman" w:cs="Times New Roman"/>
+          <w:sz w:val="28"/>
+          <w:szCs w:val="28"/>
+          <w:lang w:val="en-US"/>
+        </w:rPr>
+        <w:t>SSGAN</w:t>
       </w:r>
     </w:p>
     <w:p>
@@ -1454,6 +1487,7 @@
           <w:sz w:val="28"/>
           <w:szCs w:val="28"/>
         </w:rPr>
+        <w:lastRenderedPageBreak/>
         <w:t>Генератор состоит из пяти слоёв:</w:t>
       </w:r>
     </w:p>
@@ -1472,7 +1506,6 @@
           <w:sz w:val="28"/>
           <w:szCs w:val="28"/>
         </w:rPr>
-        <w:lastRenderedPageBreak/>
         <w:t xml:space="preserve">1 Слой: </w:t>
       </w:r>
       <w:r>
@@ -2001,17 +2034,18 @@
           <w:rFonts w:ascii="Times New Roman" w:hAnsi="Times New Roman" w:cs="Times New Roman"/>
           <w:sz w:val="28"/>
           <w:szCs w:val="28"/>
-        </w:rPr>
-      </w:pPr>
-      <w:r>
-        <w:rPr>
-          <w:rFonts w:ascii="Times New Roman" w:hAnsi="Times New Roman" w:cs="Times New Roman"/>
-          <w:sz w:val="28"/>
-          <w:szCs w:val="28"/>
+          <w:lang w:val="en-US"/>
+        </w:rPr>
+      </w:pPr>
+      <w:r>
+        <w:rPr>
+          <w:rFonts w:ascii="Times New Roman" w:hAnsi="Times New Roman" w:cs="Times New Roman"/>
+          <w:sz w:val="28"/>
+          <w:szCs w:val="28"/>
+          <w:lang w:val="en-US"/>
         </w:rPr>
         <w:t xml:space="preserve">2 </w:t>
       </w:r>
-      <w:proofErr w:type="gramStart"/>
       <w:r>
         <w:rPr>
           <w:rFonts w:ascii="Times New Roman" w:hAnsi="Times New Roman" w:cs="Times New Roman"/>
@@ -2025,6 +2059,7 @@
           <w:rFonts w:ascii="Times New Roman" w:hAnsi="Times New Roman" w:cs="Times New Roman"/>
           <w:sz w:val="28"/>
           <w:szCs w:val="28"/>
+          <w:lang w:val="en-US"/>
         </w:rPr>
         <w:t xml:space="preserve">: </w:t>
       </w:r>
@@ -2033,6 +2068,7 @@
           <w:rFonts w:ascii="Times New Roman" w:hAnsi="Times New Roman" w:cs="Times New Roman"/>
           <w:sz w:val="28"/>
           <w:szCs w:val="28"/>
+          <w:lang w:val="en-US"/>
         </w:rPr>
         <w:t xml:space="preserve"> </w:t>
       </w:r>
@@ -2044,12 +2080,12 @@
         </w:rPr>
         <w:t>Свёртка</w:t>
       </w:r>
-      <w:proofErr w:type="gramEnd"/>
-      <w:r>
-        <w:rPr>
-          <w:rFonts w:ascii="Times New Roman" w:hAnsi="Times New Roman" w:cs="Times New Roman"/>
-          <w:sz w:val="28"/>
-          <w:szCs w:val="28"/>
+      <w:r>
+        <w:rPr>
+          <w:rFonts w:ascii="Times New Roman" w:hAnsi="Times New Roman" w:cs="Times New Roman"/>
+          <w:sz w:val="28"/>
+          <w:szCs w:val="28"/>
+          <w:lang w:val="en-US"/>
         </w:rPr>
         <w:t xml:space="preserve"> -&gt;</w:t>
       </w:r>
@@ -2058,6 +2094,7 @@
           <w:rFonts w:ascii="Times New Roman" w:hAnsi="Times New Roman" w:cs="Times New Roman"/>
           <w:sz w:val="28"/>
           <w:szCs w:val="28"/>
+          <w:lang w:val="en-US"/>
         </w:rPr>
         <w:t xml:space="preserve"> </w:t>
       </w:r>
@@ -2075,6 +2112,7 @@
           <w:rFonts w:ascii="Times New Roman" w:hAnsi="Times New Roman" w:cs="Times New Roman"/>
           <w:sz w:val="28"/>
           <w:szCs w:val="28"/>
+          <w:lang w:val="en-US"/>
         </w:rPr>
         <w:t xml:space="preserve"> </w:t>
       </w:r>
@@ -2092,6 +2130,7 @@
           <w:rFonts w:ascii="Times New Roman" w:hAnsi="Times New Roman" w:cs="Times New Roman"/>
           <w:sz w:val="28"/>
           <w:szCs w:val="28"/>
+          <w:lang w:val="en-US"/>
         </w:rPr>
         <w:t xml:space="preserve"> -&gt; </w:t>
       </w:r>
@@ -2111,6 +2150,7 @@
           <w:rFonts w:ascii="Times New Roman" w:hAnsi="Times New Roman" w:cs="Times New Roman"/>
           <w:sz w:val="28"/>
           <w:szCs w:val="28"/>
+          <w:lang w:val="en-US"/>
         </w:rPr>
         <w:t xml:space="preserve"> </w:t>
       </w:r>
@@ -2130,17 +2170,18 @@
           <w:rFonts w:ascii="Times New Roman" w:hAnsi="Times New Roman" w:cs="Times New Roman"/>
           <w:sz w:val="28"/>
           <w:szCs w:val="28"/>
-        </w:rPr>
-      </w:pPr>
-      <w:r>
-        <w:rPr>
-          <w:rFonts w:ascii="Times New Roman" w:hAnsi="Times New Roman" w:cs="Times New Roman"/>
-          <w:sz w:val="28"/>
-          <w:szCs w:val="28"/>
+          <w:lang w:val="en-US"/>
+        </w:rPr>
+      </w:pPr>
+      <w:r>
+        <w:rPr>
+          <w:rFonts w:ascii="Times New Roman" w:hAnsi="Times New Roman" w:cs="Times New Roman"/>
+          <w:sz w:val="28"/>
+          <w:szCs w:val="28"/>
+          <w:lang w:val="en-US"/>
         </w:rPr>
         <w:t xml:space="preserve">3 </w:t>
       </w:r>
-      <w:proofErr w:type="gramStart"/>
       <w:r>
         <w:rPr>
           <w:rFonts w:ascii="Times New Roman" w:hAnsi="Times New Roman" w:cs="Times New Roman"/>
@@ -2154,6 +2195,7 @@
           <w:rFonts w:ascii="Times New Roman" w:hAnsi="Times New Roman" w:cs="Times New Roman"/>
           <w:sz w:val="28"/>
           <w:szCs w:val="28"/>
+          <w:lang w:val="en-US"/>
         </w:rPr>
         <w:t xml:space="preserve">:  </w:t>
       </w:r>
@@ -2165,12 +2207,12 @@
         </w:rPr>
         <w:t>Транспонированная</w:t>
       </w:r>
-      <w:proofErr w:type="gramEnd"/>
-      <w:r>
-        <w:rPr>
-          <w:rFonts w:ascii="Times New Roman" w:hAnsi="Times New Roman" w:cs="Times New Roman"/>
-          <w:sz w:val="28"/>
-          <w:szCs w:val="28"/>
+      <w:r>
+        <w:rPr>
+          <w:rFonts w:ascii="Times New Roman" w:hAnsi="Times New Roman" w:cs="Times New Roman"/>
+          <w:sz w:val="28"/>
+          <w:szCs w:val="28"/>
+          <w:lang w:val="en-US"/>
         </w:rPr>
         <w:t xml:space="preserve"> </w:t>
       </w:r>
@@ -2187,6 +2229,7 @@
           <w:rFonts w:ascii="Times New Roman" w:hAnsi="Times New Roman" w:cs="Times New Roman"/>
           <w:sz w:val="28"/>
           <w:szCs w:val="28"/>
+          <w:lang w:val="en-US"/>
         </w:rPr>
         <w:t xml:space="preserve"> -&gt;</w:t>
       </w:r>
@@ -2195,6 +2238,7 @@
           <w:rFonts w:ascii="Times New Roman" w:hAnsi="Times New Roman" w:cs="Times New Roman"/>
           <w:sz w:val="28"/>
           <w:szCs w:val="28"/>
+          <w:lang w:val="en-US"/>
         </w:rPr>
         <w:t xml:space="preserve"> </w:t>
       </w:r>
@@ -2212,6 +2256,7 @@
           <w:rFonts w:ascii="Times New Roman" w:hAnsi="Times New Roman" w:cs="Times New Roman"/>
           <w:sz w:val="28"/>
           <w:szCs w:val="28"/>
+          <w:lang w:val="en-US"/>
         </w:rPr>
         <w:t xml:space="preserve"> </w:t>
       </w:r>
@@ -2229,6 +2274,7 @@
           <w:rFonts w:ascii="Times New Roman" w:hAnsi="Times New Roman" w:cs="Times New Roman"/>
           <w:sz w:val="28"/>
           <w:szCs w:val="28"/>
+          <w:lang w:val="en-US"/>
         </w:rPr>
         <w:t xml:space="preserve"> -&gt; </w:t>
       </w:r>
@@ -2248,6 +2294,7 @@
           <w:rFonts w:ascii="Times New Roman" w:hAnsi="Times New Roman" w:cs="Times New Roman"/>
           <w:sz w:val="28"/>
           <w:szCs w:val="28"/>
+          <w:lang w:val="en-US"/>
         </w:rPr>
         <w:t xml:space="preserve"> </w:t>
       </w:r>
@@ -2267,17 +2314,18 @@
           <w:rFonts w:ascii="Times New Roman" w:hAnsi="Times New Roman" w:cs="Times New Roman"/>
           <w:sz w:val="28"/>
           <w:szCs w:val="28"/>
-        </w:rPr>
-      </w:pPr>
-      <w:r>
-        <w:rPr>
-          <w:rFonts w:ascii="Times New Roman" w:hAnsi="Times New Roman" w:cs="Times New Roman"/>
-          <w:sz w:val="28"/>
-          <w:szCs w:val="28"/>
+          <w:lang w:val="en-US"/>
+        </w:rPr>
+      </w:pPr>
+      <w:r>
+        <w:rPr>
+          <w:rFonts w:ascii="Times New Roman" w:hAnsi="Times New Roman" w:cs="Times New Roman"/>
+          <w:sz w:val="28"/>
+          <w:szCs w:val="28"/>
+          <w:lang w:val="en-US"/>
         </w:rPr>
         <w:t xml:space="preserve">4 </w:t>
       </w:r>
-      <w:proofErr w:type="gramStart"/>
       <w:r>
         <w:rPr>
           <w:rFonts w:ascii="Times New Roman" w:hAnsi="Times New Roman" w:cs="Times New Roman"/>
@@ -2291,6 +2339,7 @@
           <w:rFonts w:ascii="Times New Roman" w:hAnsi="Times New Roman" w:cs="Times New Roman"/>
           <w:sz w:val="28"/>
           <w:szCs w:val="28"/>
+          <w:lang w:val="en-US"/>
         </w:rPr>
         <w:t xml:space="preserve">:  </w:t>
       </w:r>
@@ -2302,12 +2351,12 @@
         </w:rPr>
         <w:t>Транспонированная</w:t>
       </w:r>
-      <w:proofErr w:type="gramEnd"/>
-      <w:r>
-        <w:rPr>
-          <w:rFonts w:ascii="Times New Roman" w:hAnsi="Times New Roman" w:cs="Times New Roman"/>
-          <w:sz w:val="28"/>
-          <w:szCs w:val="28"/>
+      <w:r>
+        <w:rPr>
+          <w:rFonts w:ascii="Times New Roman" w:hAnsi="Times New Roman" w:cs="Times New Roman"/>
+          <w:sz w:val="28"/>
+          <w:szCs w:val="28"/>
+          <w:lang w:val="en-US"/>
         </w:rPr>
         <w:t xml:space="preserve"> </w:t>
       </w:r>
@@ -2324,6 +2373,7 @@
           <w:rFonts w:ascii="Times New Roman" w:hAnsi="Times New Roman" w:cs="Times New Roman"/>
           <w:sz w:val="28"/>
           <w:szCs w:val="28"/>
+          <w:lang w:val="en-US"/>
         </w:rPr>
         <w:t xml:space="preserve"> -&gt;</w:t>
       </w:r>
@@ -2332,6 +2382,7 @@
           <w:rFonts w:ascii="Times New Roman" w:hAnsi="Times New Roman" w:cs="Times New Roman"/>
           <w:sz w:val="28"/>
           <w:szCs w:val="28"/>
+          <w:lang w:val="en-US"/>
         </w:rPr>
         <w:t xml:space="preserve"> </w:t>
       </w:r>
@@ -2349,6 +2400,7 @@
           <w:rFonts w:ascii="Times New Roman" w:hAnsi="Times New Roman" w:cs="Times New Roman"/>
           <w:sz w:val="28"/>
           <w:szCs w:val="28"/>
+          <w:lang w:val="en-US"/>
         </w:rPr>
         <w:t xml:space="preserve"> </w:t>
       </w:r>
@@ -2366,6 +2418,7 @@
           <w:rFonts w:ascii="Times New Roman" w:hAnsi="Times New Roman" w:cs="Times New Roman"/>
           <w:sz w:val="28"/>
           <w:szCs w:val="28"/>
+          <w:lang w:val="en-US"/>
         </w:rPr>
         <w:t xml:space="preserve"> -&gt; </w:t>
       </w:r>
@@ -2385,6 +2438,7 @@
           <w:rFonts w:ascii="Times New Roman" w:hAnsi="Times New Roman" w:cs="Times New Roman"/>
           <w:sz w:val="28"/>
           <w:szCs w:val="28"/>
+          <w:lang w:val="en-US"/>
         </w:rPr>
         <w:t xml:space="preserve"> </w:t>
       </w:r>
@@ -3242,6 +3296,116 @@
     </w:p>
     <w:p>
       <w:pPr>
+        <w:spacing w:line="360" w:lineRule="auto"/>
+        <w:ind w:firstLine="360"/>
+        <w:rPr>
+          <w:rFonts w:ascii="Times New Roman" w:hAnsi="Times New Roman" w:cs="Times New Roman"/>
+          <w:sz w:val="28"/>
+          <w:szCs w:val="28"/>
+        </w:rPr>
+      </w:pPr>
+    </w:p>
+    <w:p>
+      <w:pPr>
+        <w:spacing w:line="360" w:lineRule="auto"/>
+        <w:ind w:firstLine="360"/>
+        <w:rPr>
+          <w:rFonts w:ascii="Times New Roman" w:hAnsi="Times New Roman" w:cs="Times New Roman"/>
+          <w:sz w:val="28"/>
+          <w:szCs w:val="28"/>
+        </w:rPr>
+      </w:pPr>
+    </w:p>
+    <w:p>
+      <w:pPr>
+        <w:spacing w:line="360" w:lineRule="auto"/>
+        <w:ind w:firstLine="360"/>
+        <w:rPr>
+          <w:rFonts w:ascii="Times New Roman" w:hAnsi="Times New Roman" w:cs="Times New Roman"/>
+          <w:sz w:val="28"/>
+          <w:szCs w:val="28"/>
+        </w:rPr>
+      </w:pPr>
+    </w:p>
+    <w:p>
+      <w:pPr>
+        <w:pStyle w:val="a3"/>
+        <w:numPr>
+          <w:ilvl w:val="1"/>
+          <w:numId w:val="1"/>
+        </w:numPr>
+        <w:spacing w:line="360" w:lineRule="auto"/>
+        <w:rPr>
+          <w:rFonts w:ascii="Times New Roman" w:hAnsi="Times New Roman" w:cs="Times New Roman"/>
+          <w:b/>
+          <w:sz w:val="28"/>
+          <w:szCs w:val="28"/>
+        </w:rPr>
+      </w:pPr>
+      <w:r>
+        <w:rPr>
+          <w:rFonts w:ascii="Times New Roman" w:hAnsi="Times New Roman" w:cs="Times New Roman"/>
+          <w:b/>
+          <w:sz w:val="28"/>
+          <w:szCs w:val="28"/>
+        </w:rPr>
+        <w:lastRenderedPageBreak/>
+        <w:t xml:space="preserve">Использование </w:t>
+      </w:r>
+      <w:r>
+        <w:rPr>
+          <w:rFonts w:ascii="Times New Roman" w:hAnsi="Times New Roman" w:cs="Times New Roman"/>
+          <w:b/>
+          <w:sz w:val="28"/>
+          <w:szCs w:val="28"/>
+          <w:lang w:val="en-US"/>
+        </w:rPr>
+        <w:t>SSGAN</w:t>
+      </w:r>
+      <w:r>
+        <w:rPr>
+          <w:rFonts w:ascii="Times New Roman" w:hAnsi="Times New Roman" w:cs="Times New Roman"/>
+          <w:b/>
+          <w:sz w:val="28"/>
+          <w:szCs w:val="28"/>
+        </w:rPr>
+        <w:t xml:space="preserve"> для генерации изображений на исходном </w:t>
+      </w:r>
+      <w:proofErr w:type="spellStart"/>
+      <w:r>
+        <w:rPr>
+          <w:rFonts w:ascii="Times New Roman" w:hAnsi="Times New Roman" w:cs="Times New Roman"/>
+          <w:b/>
+          <w:sz w:val="28"/>
+          <w:szCs w:val="28"/>
+        </w:rPr>
+        <w:t>датасете</w:t>
+      </w:r>
+      <w:proofErr w:type="spellEnd"/>
+      <w:r>
+        <w:rPr>
+          <w:rFonts w:ascii="Times New Roman" w:hAnsi="Times New Roman" w:cs="Times New Roman"/>
+          <w:b/>
+          <w:sz w:val="28"/>
+          <w:szCs w:val="28"/>
+        </w:rPr>
+        <w:t xml:space="preserve"> </w:t>
+      </w:r>
+    </w:p>
+    <w:p>
+      <w:pPr>
+        <w:spacing w:line="360" w:lineRule="auto"/>
+        <w:ind w:left="360"/>
+        <w:rPr>
+          <w:rFonts w:ascii="Times New Roman" w:hAnsi="Times New Roman" w:cs="Times New Roman"/>
+          <w:b/>
+          <w:sz w:val="28"/>
+          <w:szCs w:val="28"/>
+        </w:rPr>
+      </w:pPr>
+    </w:p>
+    <w:p>
+      <w:pPr>
         <w:pStyle w:val="a3"/>
         <w:numPr>
           <w:ilvl w:val="0"/>
@@ -3494,7 +3658,6 @@
           <w:sz w:val="28"/>
           <w:szCs w:val="28"/>
         </w:rPr>
-        <w:lastRenderedPageBreak/>
         <w:t>Описание сценариев для демонстрации работы.</w:t>
       </w:r>
     </w:p>
@@ -3695,7 +3858,7 @@
           <w:noProof/>
           <w:sz w:val="28"/>
           <w:szCs w:val="28"/>
-          <w:lang w:eastAsia="ru-RU"/>
+          <w:lang w:val="en-US"/>
         </w:rPr>
         <w:drawing>
           <wp:inline distT="0" distB="0" distL="0" distR="0">
@@ -3780,6 +3943,7 @@
           <w:sz w:val="28"/>
           <w:szCs w:val="28"/>
         </w:rPr>
+        <w:lastRenderedPageBreak/>
         <w:pict>
           <v:shape id="_x0000_i1026" type="#_x0000_t75" style="width:239.25pt;height:149.25pt">
             <v:imagedata r:id="rId10" o:title="250"/>
@@ -3792,7 +3956,7 @@
           <w:noProof/>
           <w:sz w:val="28"/>
           <w:szCs w:val="28"/>
-          <w:lang w:eastAsia="ru-RU"/>
+          <w:lang w:val="en-US"/>
         </w:rPr>
         <w:drawing>
           <wp:inline distT="0" distB="0" distL="0" distR="0">
@@ -3851,7 +4015,6 @@
           <w:rFonts w:ascii="Times New Roman" w:hAnsi="Times New Roman" w:cs="Times New Roman"/>
           <w:sz w:val="28"/>
           <w:szCs w:val="28"/>
-          <w:lang w:val="en-US"/>
         </w:rPr>
       </w:pPr>
       <w:r>
@@ -3862,26 +4025,37 @@
         </w:rPr>
         <w:t>Как видно с увеличением эпох качество сгенерированных картинок улучшается.</w:t>
       </w:r>
-      <w:bookmarkStart w:id="0" w:name="_GoBack"/>
-      <w:bookmarkEnd w:id="0"/>
-    </w:p>
-    <w:p>
-      <w:pPr>
-        <w:spacing w:line="360" w:lineRule="auto"/>
-        <w:rPr>
-          <w:rFonts w:ascii="Times New Roman" w:hAnsi="Times New Roman" w:cs="Times New Roman"/>
-          <w:sz w:val="28"/>
-          <w:szCs w:val="28"/>
-        </w:rPr>
-      </w:pPr>
-      <w:r>
-        <w:rPr>
-          <w:rFonts w:ascii="Times New Roman" w:hAnsi="Times New Roman" w:cs="Times New Roman"/>
-          <w:sz w:val="28"/>
-          <w:szCs w:val="28"/>
-        </w:rPr>
-        <w:t>Добавить сравнение??</w:t>
-      </w:r>
+    </w:p>
+    <w:p>
+      <w:pPr>
+        <w:spacing w:line="360" w:lineRule="auto"/>
+        <w:rPr>
+          <w:rFonts w:ascii="Times New Roman" w:hAnsi="Times New Roman" w:cs="Times New Roman"/>
+          <w:sz w:val="28"/>
+          <w:szCs w:val="28"/>
+          <w:lang w:val="en-US"/>
+        </w:rPr>
+      </w:pPr>
+      <w:r>
+        <w:rPr>
+          <w:rFonts w:ascii="Times New Roman" w:hAnsi="Times New Roman" w:cs="Times New Roman"/>
+          <w:sz w:val="28"/>
+          <w:szCs w:val="28"/>
+          <w:lang w:val="en-US"/>
+        </w:rPr>
+        <w:t>SSGAN</w:t>
+      </w:r>
+    </w:p>
+    <w:p>
+      <w:pPr>
+        <w:spacing w:line="360" w:lineRule="auto"/>
+        <w:rPr>
+          <w:rFonts w:ascii="Times New Roman" w:hAnsi="Times New Roman" w:cs="Times New Roman"/>
+          <w:sz w:val="28"/>
+          <w:szCs w:val="28"/>
+          <w:lang w:val="en-US"/>
+        </w:rPr>
+      </w:pPr>
     </w:p>
     <w:p>
       <w:pPr>
@@ -3905,7 +4079,6 @@
           <w:sz w:val="28"/>
           <w:szCs w:val="28"/>
         </w:rPr>
-        <w:lastRenderedPageBreak/>
         <w:t>Что делать дальше.</w:t>
       </w:r>
     </w:p>
@@ -4038,6 +4211,8 @@
         </w:rPr>
         <w:t xml:space="preserve"> не будет стабилен на разнных данных, поэтому в качестве улучшения можно создать более стабильную сеть GAN, используя рекомендации из статей.</w:t>
       </w:r>
+      <w:bookmarkStart w:id="0" w:name="_GoBack"/>
+      <w:bookmarkEnd w:id="0"/>
     </w:p>
     <w:p>
       <w:pPr>
@@ -4230,8 +4405,8 @@
 </file>
 
 <file path=word/numbering.xml><?xml version="1.0" encoding="utf-8"?>
-<w:numbering xmlns:wpc="http://schemas.microsoft.com/office/word/2010/wordprocessingCanvas" xmlns:mc="http://schemas.openxmlformats.org/markup-compatibility/2006" xmlns:o="urn:schemas-microsoft-com:office:office" xmlns:r="http://schemas.openxmlformats.org/officeDocument/2006/relationships" xmlns:m="http://schemas.openxmlformats.org/officeDocument/2006/math" xmlns:v="urn:schemas-microsoft-com:vml" xmlns:wp14="http://schemas.microsoft.com/office/word/2010/wordprocessingDrawing" xmlns:wp="http://schemas.openxmlformats.org/drawingml/2006/wordprocessingDrawing" xmlns:w10="urn:schemas-microsoft-com:office:word" xmlns:w="http://schemas.openxmlformats.org/wordprocessingml/2006/main" xmlns:w14="http://schemas.microsoft.com/office/word/2010/wordml" xmlns:w15="http://schemas.microsoft.com/office/word/2012/wordml" xmlns:wpg="http://schemas.microsoft.com/office/word/2010/wordprocessingGroup" xmlns:wpi="http://schemas.microsoft.com/office/word/2010/wordprocessingInk" xmlns:wne="http://schemas.microsoft.com/office/word/2006/wordml" xmlns:wps="http://schemas.microsoft.com/office/word/2010/wordprocessingShape" mc:Ignorable="w14 w15 wp14">
-  <w:abstractNum w:abstractNumId="0">
+<w:numbering xmlns:wpc="http://schemas.microsoft.com/office/word/2010/wordprocessingCanvas" xmlns:cx="http://schemas.microsoft.com/office/drawing/2014/chartex" xmlns:mc="http://schemas.openxmlformats.org/markup-compatibility/2006" xmlns:o="urn:schemas-microsoft-com:office:office" xmlns:r="http://schemas.openxmlformats.org/officeDocument/2006/relationships" xmlns:m="http://schemas.openxmlformats.org/officeDocument/2006/math" xmlns:v="urn:schemas-microsoft-com:vml" xmlns:wp14="http://schemas.microsoft.com/office/word/2010/wordprocessingDrawing" xmlns:wp="http://schemas.openxmlformats.org/drawingml/2006/wordprocessingDrawing" xmlns:w10="urn:schemas-microsoft-com:office:word" xmlns:w="http://schemas.openxmlformats.org/wordprocessingml/2006/main" xmlns:w14="http://schemas.microsoft.com/office/word/2010/wordml" xmlns:w15="http://schemas.microsoft.com/office/word/2012/wordml" xmlns:w16se="http://schemas.microsoft.com/office/word/2015/wordml/symex" xmlns:wpg="http://schemas.microsoft.com/office/word/2010/wordprocessingGroup" xmlns:wpi="http://schemas.microsoft.com/office/word/2010/wordprocessingInk" xmlns:wne="http://schemas.microsoft.com/office/word/2006/wordml" xmlns:wps="http://schemas.microsoft.com/office/word/2010/wordprocessingShape" mc:Ignorable="w14 w15 w16se wp14">
+  <w:abstractNum w:abstractNumId="0" w15:restartNumberingAfterBreak="0">
     <w:nsid w:val="045D1609"/>
     <w:multiLevelType w:val="hybridMultilevel"/>
     <w:tmpl w:val="348C37DE"/>
@@ -4317,7 +4492,7 @@
       </w:pPr>
     </w:lvl>
   </w:abstractNum>
-  <w:abstractNum w:abstractNumId="1">
+  <w:abstractNum w:abstractNumId="1" w15:restartNumberingAfterBreak="0">
     <w:nsid w:val="31E320BE"/>
     <w:multiLevelType w:val="hybridMultilevel"/>
     <w:tmpl w:val="BD40E8C6"/>
@@ -4406,7 +4581,7 @@
       </w:pPr>
     </w:lvl>
   </w:abstractNum>
-  <w:abstractNum w:abstractNumId="2">
+  <w:abstractNum w:abstractNumId="2" w15:restartNumberingAfterBreak="0">
     <w:nsid w:val="3E364FD5"/>
     <w:multiLevelType w:val="hybridMultilevel"/>
     <w:tmpl w:val="C22A6CAC"/>
@@ -4495,7 +4670,7 @@
       </w:pPr>
     </w:lvl>
   </w:abstractNum>
-  <w:abstractNum w:abstractNumId="3">
+  <w:abstractNum w:abstractNumId="3" w15:restartNumberingAfterBreak="0">
     <w:nsid w:val="5218273C"/>
     <w:multiLevelType w:val="hybridMultilevel"/>
     <w:tmpl w:val="C7F4963A"/>
@@ -4635,7 +4810,7 @@
       </w:rPr>
     </w:lvl>
   </w:abstractNum>
-  <w:abstractNum w:abstractNumId="4">
+  <w:abstractNum w:abstractNumId="4" w15:restartNumberingAfterBreak="0">
     <w:nsid w:val="57CE435A"/>
     <w:multiLevelType w:val="hybridMultilevel"/>
     <w:tmpl w:val="B832FF06"/>
@@ -4724,7 +4899,7 @@
       </w:pPr>
     </w:lvl>
   </w:abstractNum>
-  <w:abstractNum w:abstractNumId="5">
+  <w:abstractNum w:abstractNumId="5" w15:restartNumberingAfterBreak="0">
     <w:nsid w:val="5AE55B50"/>
     <w:multiLevelType w:val="multilevel"/>
     <w:tmpl w:val="7E921E40"/>
@@ -4845,7 +5020,7 @@
       </w:rPr>
     </w:lvl>
   </w:abstractNum>
-  <w:abstractNum w:abstractNumId="6">
+  <w:abstractNum w:abstractNumId="6" w15:restartNumberingAfterBreak="0">
     <w:nsid w:val="5B7F50B6"/>
     <w:multiLevelType w:val="multilevel"/>
     <w:tmpl w:val="7E921E40"/>
@@ -4966,7 +5141,7 @@
       </w:rPr>
     </w:lvl>
   </w:abstractNum>
-  <w:abstractNum w:abstractNumId="7">
+  <w:abstractNum w:abstractNumId="7" w15:restartNumberingAfterBreak="0">
     <w:nsid w:val="66313E9C"/>
     <w:multiLevelType w:val="hybridMultilevel"/>
     <w:tmpl w:val="9ECA4344"/>
@@ -5083,7 +5258,7 @@
 </file>
 
 <file path=word/styles.xml><?xml version="1.0" encoding="utf-8"?>
-<w:styles xmlns:mc="http://schemas.openxmlformats.org/markup-compatibility/2006" xmlns:r="http://schemas.openxmlformats.org/officeDocument/2006/relationships" xmlns:w="http://schemas.openxmlformats.org/wordprocessingml/2006/main" xmlns:w14="http://schemas.microsoft.com/office/word/2010/wordml" xmlns:w15="http://schemas.microsoft.com/office/word/2012/wordml" mc:Ignorable="w14 w15">
+<w:styles xmlns:mc="http://schemas.openxmlformats.org/markup-compatibility/2006" xmlns:r="http://schemas.openxmlformats.org/officeDocument/2006/relationships" xmlns:w="http://schemas.openxmlformats.org/wordprocessingml/2006/main" xmlns:w14="http://schemas.microsoft.com/office/word/2010/wordml" xmlns:w15="http://schemas.microsoft.com/office/word/2012/wordml" xmlns:w16se="http://schemas.microsoft.com/office/word/2015/wordml/symex" mc:Ignorable="w14 w15 w16se">
   <w:docDefaults>
     <w:rPrDefault>
       <w:rPr>

</xml_diff>

<commit_message>
added SSGAN info to the report and added results
</commit_message>
<xml_diff>
--- a/Report.docx
+++ b/Report.docx
@@ -1299,6 +1299,11 @@
     </w:p>
     <w:p>
       <w:pPr>
+        <w:pStyle w:val="a3"/>
+        <w:numPr>
+          <w:ilvl w:val="1"/>
+          <w:numId w:val="1"/>
+        </w:numPr>
         <w:spacing w:line="360" w:lineRule="auto"/>
         <w:rPr>
           <w:rFonts w:ascii="Times New Roman" w:hAnsi="Times New Roman" w:cs="Times New Roman"/>
@@ -1316,28 +1321,276 @@
           <w:szCs w:val="28"/>
           <w:lang w:val="en-US"/>
         </w:rPr>
-        <w:t>2.3 SSGAN</w:t>
-      </w:r>
-    </w:p>
-    <w:p>
-      <w:pPr>
-        <w:spacing w:line="360" w:lineRule="auto"/>
+        <w:t>SSGAN</w:t>
+      </w:r>
+    </w:p>
+    <w:p>
+      <w:pPr>
+        <w:spacing w:line="360" w:lineRule="auto"/>
+        <w:ind w:firstLine="708"/>
+        <w:rPr>
+          <w:rFonts w:ascii="Times New Roman" w:hAnsi="Times New Roman" w:cs="Times New Roman"/>
+          <w:bCs/>
+          <w:sz w:val="28"/>
+          <w:szCs w:val="28"/>
+        </w:rPr>
+      </w:pPr>
+      <w:r>
+        <w:rPr>
+          <w:rFonts w:ascii="Times New Roman" w:hAnsi="Times New Roman" w:cs="Times New Roman"/>
+          <w:bCs/>
+          <w:sz w:val="28"/>
+          <w:szCs w:val="28"/>
+        </w:rPr>
+        <w:t xml:space="preserve">Semi-supervised Learning Generative Adversarial Networks – модификация сети GAN, представляющая собой подход, в котором совмещается обучение без учителя с подходом с обучением учителем. </w:t>
+      </w:r>
+    </w:p>
+    <w:p>
+      <w:pPr>
+        <w:spacing w:line="360" w:lineRule="auto"/>
+        <w:ind w:firstLine="708"/>
+        <w:rPr>
+          <w:rFonts w:ascii="Times New Roman" w:hAnsi="Times New Roman" w:cs="Times New Roman"/>
+          <w:bCs/>
+          <w:sz w:val="28"/>
+          <w:szCs w:val="28"/>
+        </w:rPr>
+      </w:pPr>
+      <w:proofErr w:type="spellStart"/>
+      <w:r>
+        <w:rPr>
+          <w:rFonts w:ascii="Times New Roman" w:hAnsi="Times New Roman" w:cs="Times New Roman"/>
+          <w:bCs/>
+          <w:sz w:val="28"/>
+          <w:szCs w:val="28"/>
+        </w:rPr>
+        <w:t>Основая</w:t>
+      </w:r>
+      <w:proofErr w:type="spellEnd"/>
+      <w:r>
+        <w:rPr>
+          <w:rFonts w:ascii="Times New Roman" w:hAnsi="Times New Roman" w:cs="Times New Roman"/>
+          <w:bCs/>
+          <w:sz w:val="28"/>
+          <w:szCs w:val="28"/>
+        </w:rPr>
+        <w:t xml:space="preserve"> идея данной реализации сети заключается в том, чтобы использовать образны, сгенерированные генератором GAN для повышения производительности задач классификации изображений путем улучшения обобщения.</w:t>
+      </w:r>
+    </w:p>
+    <w:p>
+      <w:pPr>
+        <w:spacing w:line="360" w:lineRule="auto"/>
+        <w:ind w:firstLine="708"/>
+        <w:rPr>
+          <w:rFonts w:ascii="Times New Roman" w:hAnsi="Times New Roman" w:cs="Times New Roman"/>
+          <w:bCs/>
+          <w:sz w:val="28"/>
+          <w:szCs w:val="28"/>
+        </w:rPr>
+      </w:pPr>
+      <w:r>
+        <w:rPr>
+          <w:rFonts w:ascii="Times New Roman" w:hAnsi="Times New Roman" w:cs="Times New Roman"/>
+          <w:bCs/>
+          <w:sz w:val="28"/>
+          <w:szCs w:val="28"/>
+        </w:rPr>
+        <w:t xml:space="preserve">В общем, основной идеей является обучение сети, играющей как роли классификатора, выполняющего задачу классификации изображений, так и </w:t>
+      </w:r>
+      <w:r>
+        <w:rPr>
+          <w:rFonts w:ascii="Times New Roman" w:hAnsi="Times New Roman" w:cs="Times New Roman"/>
+          <w:bCs/>
+          <w:sz w:val="28"/>
+          <w:szCs w:val="28"/>
+        </w:rPr>
+        <w:lastRenderedPageBreak/>
+        <w:t xml:space="preserve">дискриминатора, обученного различать сгенерированные </w:t>
+      </w:r>
+      <w:proofErr w:type="spellStart"/>
+      <w:r>
+        <w:rPr>
+          <w:rFonts w:ascii="Times New Roman" w:hAnsi="Times New Roman" w:cs="Times New Roman"/>
+          <w:bCs/>
+          <w:sz w:val="28"/>
+          <w:szCs w:val="28"/>
+        </w:rPr>
+        <w:t>сэмплы</w:t>
+      </w:r>
+      <w:proofErr w:type="spellEnd"/>
+      <w:r>
+        <w:rPr>
+          <w:rFonts w:ascii="Times New Roman" w:hAnsi="Times New Roman" w:cs="Times New Roman"/>
+          <w:bCs/>
+          <w:sz w:val="28"/>
+          <w:szCs w:val="28"/>
+        </w:rPr>
+        <w:t>, созданные генератором из реальных данных. Чтобы быть более конкретным, дискриминатор / классификатор принимает изображение как входное и классифицирует его в n + 1 классы, где n - число классов задачи классификации. Истинные образцы классифицируются в первые n классов, а сгенерированные образцы классифицируются в n + 1-й класс, как показано на рисунке ниже.</w:t>
+      </w:r>
+    </w:p>
+    <w:p>
+      <w:pPr>
+        <w:spacing w:line="360" w:lineRule="auto"/>
+        <w:ind w:firstLine="708"/>
+        <w:rPr>
+          <w:rFonts w:ascii="Times New Roman" w:hAnsi="Times New Roman" w:cs="Times New Roman"/>
+          <w:bCs/>
+          <w:sz w:val="28"/>
+          <w:szCs w:val="28"/>
+        </w:rPr>
+      </w:pPr>
+      <w:r>
+        <w:rPr>
+          <w:noProof/>
+          <w:lang w:val="en-US"/>
+        </w:rPr>
+        <w:drawing>
+          <wp:inline distT="0" distB="0" distL="0" distR="0" wp14:anchorId="79156AAD" wp14:editId="35104D06">
+            <wp:extent cx="5940425" cy="1916430"/>
+            <wp:effectExtent l="0" t="0" r="3175" b="7620"/>
+            <wp:docPr id="7" name="Рисунок 7"/>
+            <wp:cNvGraphicFramePr>
+              <a:graphicFrameLocks xmlns:a="http://schemas.openxmlformats.org/drawingml/2006/main" noChangeAspect="1"/>
+            </wp:cNvGraphicFramePr>
+            <a:graphic xmlns:a="http://schemas.openxmlformats.org/drawingml/2006/main">
+              <a:graphicData uri="http://schemas.openxmlformats.org/drawingml/2006/picture">
+                <pic:pic xmlns:pic="http://schemas.openxmlformats.org/drawingml/2006/picture">
+                  <pic:nvPicPr>
+                    <pic:cNvPr id="1" name=""/>
+                    <pic:cNvPicPr/>
+                  </pic:nvPicPr>
+                  <pic:blipFill>
+                    <a:blip r:embed="rId6"/>
+                    <a:stretch>
+                      <a:fillRect/>
+                    </a:stretch>
+                  </pic:blipFill>
+                  <pic:spPr>
+                    <a:xfrm>
+                      <a:off x="0" y="0"/>
+                      <a:ext cx="5940425" cy="1916430"/>
+                    </a:xfrm>
+                    <a:prstGeom prst="rect">
+                      <a:avLst/>
+                    </a:prstGeom>
+                  </pic:spPr>
+                </pic:pic>
+              </a:graphicData>
+            </a:graphic>
+          </wp:inline>
+        </w:drawing>
+      </w:r>
+    </w:p>
+    <w:p>
+      <w:pPr>
+        <w:spacing w:line="360" w:lineRule="auto"/>
+        <w:ind w:left="360"/>
         <w:rPr>
           <w:rFonts w:ascii="Times New Roman" w:hAnsi="Times New Roman" w:cs="Times New Roman"/>
           <w:b/>
           <w:sz w:val="28"/>
           <w:szCs w:val="28"/>
-          <w:lang w:val="en-US"/>
-        </w:rPr>
-      </w:pPr>
-    </w:p>
-    <w:p>
-      <w:pPr>
-        <w:rPr>
-          <w:lang w:val="en-US"/>
-        </w:rPr>
-      </w:pPr>
-    </w:p>
+        </w:rPr>
+      </w:pPr>
+    </w:p>
+    <w:p>
+      <w:pPr>
+        <w:spacing w:line="360" w:lineRule="auto"/>
+        <w:rPr>
+          <w:rFonts w:ascii="Times New Roman" w:hAnsi="Times New Roman" w:cs="Times New Roman"/>
+          <w:sz w:val="28"/>
+          <w:szCs w:val="28"/>
+        </w:rPr>
+      </w:pPr>
+      <w:r>
+        <w:rPr>
+          <w:rFonts w:ascii="Times New Roman" w:hAnsi="Times New Roman" w:cs="Times New Roman"/>
+          <w:sz w:val="28"/>
+          <w:szCs w:val="28"/>
+        </w:rPr>
+        <w:t xml:space="preserve">Данная сеть была успешна протестирована на таких известных </w:t>
+      </w:r>
+      <w:proofErr w:type="spellStart"/>
+      <w:r>
+        <w:rPr>
+          <w:rFonts w:ascii="Times New Roman" w:hAnsi="Times New Roman" w:cs="Times New Roman"/>
+          <w:sz w:val="28"/>
+          <w:szCs w:val="28"/>
+        </w:rPr>
+        <w:t>датасетах</w:t>
+      </w:r>
+      <w:proofErr w:type="spellEnd"/>
+      <w:r>
+        <w:rPr>
+          <w:rFonts w:ascii="Times New Roman" w:hAnsi="Times New Roman" w:cs="Times New Roman"/>
+          <w:sz w:val="28"/>
+          <w:szCs w:val="28"/>
+        </w:rPr>
+        <w:t xml:space="preserve">, как </w:t>
+      </w:r>
+      <w:r>
+        <w:rPr>
+          <w:rFonts w:ascii="Times New Roman" w:hAnsi="Times New Roman" w:cs="Times New Roman"/>
+          <w:sz w:val="28"/>
+          <w:szCs w:val="28"/>
+          <w:lang w:val="en-US"/>
+        </w:rPr>
+        <w:t>CIFAR</w:t>
+      </w:r>
+      <w:r>
+        <w:rPr>
+          <w:rFonts w:ascii="Times New Roman" w:hAnsi="Times New Roman" w:cs="Times New Roman"/>
+          <w:sz w:val="28"/>
+          <w:szCs w:val="28"/>
+        </w:rPr>
+        <w:t xml:space="preserve">10, </w:t>
+      </w:r>
+      <w:r>
+        <w:rPr>
+          <w:rFonts w:ascii="Times New Roman" w:hAnsi="Times New Roman" w:cs="Times New Roman"/>
+          <w:sz w:val="28"/>
+          <w:szCs w:val="28"/>
+          <w:lang w:val="en-US"/>
+        </w:rPr>
+        <w:t>MNIST</w:t>
+      </w:r>
+      <w:r>
+        <w:rPr>
+          <w:rFonts w:ascii="Times New Roman" w:hAnsi="Times New Roman" w:cs="Times New Roman"/>
+          <w:sz w:val="28"/>
+          <w:szCs w:val="28"/>
+        </w:rPr>
+        <w:t xml:space="preserve">, </w:t>
+      </w:r>
+      <w:r>
+        <w:rPr>
+          <w:rFonts w:ascii="Times New Roman" w:hAnsi="Times New Roman" w:cs="Times New Roman"/>
+          <w:sz w:val="28"/>
+          <w:szCs w:val="28"/>
+          <w:lang w:val="en-US"/>
+        </w:rPr>
+        <w:t>SVHN</w:t>
+      </w:r>
+      <w:r>
+        <w:rPr>
+          <w:rFonts w:ascii="Times New Roman" w:hAnsi="Times New Roman" w:cs="Times New Roman"/>
+          <w:sz w:val="28"/>
+          <w:szCs w:val="28"/>
+        </w:rPr>
+        <w:t xml:space="preserve">. </w:t>
+      </w:r>
+    </w:p>
+    <w:p>
+      <w:pPr>
+        <w:spacing w:line="360" w:lineRule="auto"/>
+        <w:rPr>
+          <w:rFonts w:ascii="Times New Roman" w:hAnsi="Times New Roman" w:cs="Times New Roman"/>
+          <w:sz w:val="28"/>
+          <w:szCs w:val="28"/>
+        </w:rPr>
+      </w:pPr>
+    </w:p>
+    <w:p/>
     <w:p>
       <w:pPr>
         <w:pStyle w:val="a3"/>
@@ -1408,6 +1661,15 @@
         </w:rPr>
         <w:t>SSGAN</w:t>
       </w:r>
+      <w:r>
+        <w:rPr>
+          <w:rFonts w:ascii="Times New Roman" w:hAnsi="Times New Roman" w:cs="Times New Roman"/>
+          <w:sz w:val="28"/>
+          <w:szCs w:val="28"/>
+          <w:lang w:val="en-US"/>
+        </w:rPr>
+        <w:t>.</w:t>
+      </w:r>
     </w:p>
     <w:p>
       <w:pPr>
@@ -1487,25 +1749,25 @@
           <w:sz w:val="28"/>
           <w:szCs w:val="28"/>
         </w:rPr>
+        <w:t>Генератор состоит из пяти слоёв:</w:t>
+      </w:r>
+    </w:p>
+    <w:p>
+      <w:pPr>
+        <w:spacing w:line="360" w:lineRule="auto"/>
+        <w:rPr>
+          <w:rFonts w:ascii="Times New Roman" w:hAnsi="Times New Roman" w:cs="Times New Roman"/>
+          <w:sz w:val="28"/>
+          <w:szCs w:val="28"/>
+        </w:rPr>
+      </w:pPr>
+      <w:r>
+        <w:rPr>
+          <w:rFonts w:ascii="Times New Roman" w:hAnsi="Times New Roman" w:cs="Times New Roman"/>
+          <w:sz w:val="28"/>
+          <w:szCs w:val="28"/>
+        </w:rPr>
         <w:lastRenderedPageBreak/>
-        <w:t>Генератор состоит из пяти слоёв:</w:t>
-      </w:r>
-    </w:p>
-    <w:p>
-      <w:pPr>
-        <w:spacing w:line="360" w:lineRule="auto"/>
-        <w:rPr>
-          <w:rFonts w:ascii="Times New Roman" w:hAnsi="Times New Roman" w:cs="Times New Roman"/>
-          <w:sz w:val="28"/>
-          <w:szCs w:val="28"/>
-        </w:rPr>
-      </w:pPr>
-      <w:r>
-        <w:rPr>
-          <w:rFonts w:ascii="Times New Roman" w:hAnsi="Times New Roman" w:cs="Times New Roman"/>
-          <w:sz w:val="28"/>
-          <w:szCs w:val="28"/>
-        </w:rPr>
         <w:t xml:space="preserve">1 Слой: </w:t>
       </w:r>
       <w:r>
@@ -3274,7 +3536,7 @@
         </w:rPr>
         <w:t xml:space="preserve">Код реализации доступен по ссылке </w:t>
       </w:r>
-      <w:hyperlink r:id="rId6" w:history="1">
+      <w:hyperlink r:id="rId7" w:history="1">
         <w:r>
           <w:rPr>
             <w:rStyle w:val="a4"/>
@@ -3395,6 +3657,320 @@
     <w:p>
       <w:pPr>
         <w:spacing w:line="360" w:lineRule="auto"/>
+        <w:rPr>
+          <w:rFonts w:ascii="Times New Roman" w:hAnsi="Times New Roman" w:cs="Times New Roman"/>
+          <w:sz w:val="28"/>
+          <w:szCs w:val="28"/>
+        </w:rPr>
+      </w:pPr>
+      <w:r>
+        <w:rPr>
+          <w:rFonts w:ascii="Times New Roman" w:hAnsi="Times New Roman" w:cs="Times New Roman"/>
+          <w:sz w:val="28"/>
+          <w:szCs w:val="28"/>
+        </w:rPr>
+        <w:t xml:space="preserve">Для выполнения данной задачи была взята реализация SSGAN на базе </w:t>
+      </w:r>
+      <w:proofErr w:type="spellStart"/>
+      <w:r>
+        <w:rPr>
+          <w:rFonts w:ascii="Times New Roman" w:hAnsi="Times New Roman" w:cs="Times New Roman"/>
+          <w:sz w:val="28"/>
+          <w:szCs w:val="28"/>
+        </w:rPr>
+        <w:t>фреймворка</w:t>
+      </w:r>
+      <w:proofErr w:type="spellEnd"/>
+      <w:r>
+        <w:rPr>
+          <w:rFonts w:ascii="Times New Roman" w:hAnsi="Times New Roman" w:cs="Times New Roman"/>
+          <w:sz w:val="28"/>
+          <w:szCs w:val="28"/>
+        </w:rPr>
+        <w:t xml:space="preserve"> </w:t>
+      </w:r>
+      <w:proofErr w:type="spellStart"/>
+      <w:r>
+        <w:rPr>
+          <w:rFonts w:ascii="Times New Roman" w:hAnsi="Times New Roman" w:cs="Times New Roman"/>
+          <w:sz w:val="28"/>
+          <w:szCs w:val="28"/>
+          <w:lang w:val="en-US"/>
+        </w:rPr>
+        <w:t>TensorFlow</w:t>
+      </w:r>
+      <w:proofErr w:type="spellEnd"/>
+      <w:r>
+        <w:rPr>
+          <w:rFonts w:ascii="Times New Roman" w:hAnsi="Times New Roman" w:cs="Times New Roman"/>
+          <w:sz w:val="28"/>
+          <w:szCs w:val="28"/>
+        </w:rPr>
+        <w:t xml:space="preserve"> (</w:t>
+      </w:r>
+      <w:hyperlink r:id="rId8" w:history="1">
+        <w:r>
+          <w:rPr>
+            <w:rStyle w:val="a4"/>
+            <w:rFonts w:ascii="Times New Roman" w:hAnsi="Times New Roman" w:cs="Times New Roman"/>
+            <w:sz w:val="28"/>
+            <w:szCs w:val="28"/>
+          </w:rPr>
+          <w:t>https://github.com/gitlimlab/SSGAN-Tensorflow</w:t>
+        </w:r>
+      </w:hyperlink>
+      <w:r>
+        <w:rPr>
+          <w:rFonts w:ascii="Times New Roman" w:hAnsi="Times New Roman" w:cs="Times New Roman"/>
+          <w:sz w:val="28"/>
+          <w:szCs w:val="28"/>
+        </w:rPr>
+        <w:t xml:space="preserve">). Основные задачи были следующие: </w:t>
+      </w:r>
+    </w:p>
+    <w:p>
+      <w:pPr>
+        <w:spacing w:line="360" w:lineRule="auto"/>
+        <w:rPr>
+          <w:rFonts w:ascii="Times New Roman" w:hAnsi="Times New Roman" w:cs="Times New Roman"/>
+          <w:sz w:val="28"/>
+          <w:szCs w:val="28"/>
+        </w:rPr>
+      </w:pPr>
+    </w:p>
+    <w:p>
+      <w:pPr>
+        <w:pStyle w:val="a3"/>
+        <w:numPr>
+          <w:ilvl w:val="0"/>
+          <w:numId w:val="9"/>
+        </w:numPr>
+        <w:spacing w:line="360" w:lineRule="auto"/>
+        <w:rPr>
+          <w:rFonts w:ascii="Times New Roman" w:hAnsi="Times New Roman" w:cs="Times New Roman"/>
+          <w:sz w:val="28"/>
+          <w:szCs w:val="28"/>
+        </w:rPr>
+      </w:pPr>
+      <w:r>
+        <w:rPr>
+          <w:rFonts w:ascii="Times New Roman" w:hAnsi="Times New Roman" w:cs="Times New Roman"/>
+          <w:sz w:val="28"/>
+          <w:szCs w:val="28"/>
+        </w:rPr>
+        <w:t xml:space="preserve">Протестировать производительность и время работы </w:t>
+      </w:r>
+      <w:r>
+        <w:rPr>
+          <w:rFonts w:ascii="Times New Roman" w:hAnsi="Times New Roman" w:cs="Times New Roman"/>
+          <w:sz w:val="28"/>
+          <w:szCs w:val="28"/>
+          <w:lang w:val="en-US"/>
+        </w:rPr>
+        <w:t>SSGAN</w:t>
+      </w:r>
+      <w:r>
+        <w:rPr>
+          <w:rFonts w:ascii="Times New Roman" w:hAnsi="Times New Roman" w:cs="Times New Roman"/>
+          <w:sz w:val="28"/>
+          <w:szCs w:val="28"/>
+        </w:rPr>
+        <w:t xml:space="preserve"> на тестовом наборе данных (</w:t>
+      </w:r>
+      <w:r>
+        <w:rPr>
+          <w:rFonts w:ascii="Times New Roman" w:hAnsi="Times New Roman" w:cs="Times New Roman"/>
+          <w:sz w:val="28"/>
+          <w:szCs w:val="28"/>
+          <w:lang w:val="en-US"/>
+        </w:rPr>
+        <w:t>CIFAR</w:t>
+      </w:r>
+      <w:r>
+        <w:rPr>
+          <w:rFonts w:ascii="Times New Roman" w:hAnsi="Times New Roman" w:cs="Times New Roman"/>
+          <w:sz w:val="28"/>
+          <w:szCs w:val="28"/>
+        </w:rPr>
+        <w:t xml:space="preserve">10) </w:t>
+      </w:r>
+    </w:p>
+    <w:p>
+      <w:pPr>
+        <w:pStyle w:val="a3"/>
+        <w:numPr>
+          <w:ilvl w:val="0"/>
+          <w:numId w:val="9"/>
+        </w:numPr>
+        <w:spacing w:line="360" w:lineRule="auto"/>
+        <w:rPr>
+          <w:rFonts w:ascii="Times New Roman" w:hAnsi="Times New Roman" w:cs="Times New Roman"/>
+          <w:sz w:val="28"/>
+          <w:szCs w:val="28"/>
+        </w:rPr>
+      </w:pPr>
+      <w:r>
+        <w:rPr>
+          <w:rFonts w:ascii="Times New Roman" w:hAnsi="Times New Roman" w:cs="Times New Roman"/>
+          <w:sz w:val="28"/>
+          <w:szCs w:val="28"/>
+        </w:rPr>
+        <w:t xml:space="preserve">Реализовать алгоритм, представляющий текущий </w:t>
+      </w:r>
+      <w:proofErr w:type="spellStart"/>
+      <w:r>
+        <w:rPr>
+          <w:rFonts w:ascii="Times New Roman" w:hAnsi="Times New Roman" w:cs="Times New Roman"/>
+          <w:sz w:val="28"/>
+          <w:szCs w:val="28"/>
+        </w:rPr>
+        <w:t>датасет</w:t>
+      </w:r>
+      <w:proofErr w:type="spellEnd"/>
+      <w:r>
+        <w:rPr>
+          <w:rFonts w:ascii="Times New Roman" w:hAnsi="Times New Roman" w:cs="Times New Roman"/>
+          <w:sz w:val="28"/>
+          <w:szCs w:val="28"/>
+        </w:rPr>
+        <w:t xml:space="preserve"> (машины) в виде необходимого сети для работы </w:t>
+      </w:r>
+      <w:r>
+        <w:rPr>
+          <w:rFonts w:ascii="Times New Roman" w:hAnsi="Times New Roman" w:cs="Times New Roman"/>
+          <w:sz w:val="28"/>
+          <w:szCs w:val="28"/>
+          <w:lang w:val="en-US"/>
+        </w:rPr>
+        <w:t>h</w:t>
+      </w:r>
+      <w:r>
+        <w:rPr>
+          <w:rFonts w:ascii="Times New Roman" w:hAnsi="Times New Roman" w:cs="Times New Roman"/>
+          <w:sz w:val="28"/>
+          <w:szCs w:val="28"/>
+        </w:rPr>
+        <w:t>5</w:t>
+      </w:r>
+      <w:proofErr w:type="spellStart"/>
+      <w:r>
+        <w:rPr>
+          <w:rFonts w:ascii="Times New Roman" w:hAnsi="Times New Roman" w:cs="Times New Roman"/>
+          <w:sz w:val="28"/>
+          <w:szCs w:val="28"/>
+          <w:lang w:val="en-US"/>
+        </w:rPr>
+        <w:t>py</w:t>
+      </w:r>
+      <w:proofErr w:type="spellEnd"/>
+      <w:r>
+        <w:rPr>
+          <w:rFonts w:ascii="Times New Roman" w:hAnsi="Times New Roman" w:cs="Times New Roman"/>
+          <w:sz w:val="28"/>
+          <w:szCs w:val="28"/>
+        </w:rPr>
+        <w:t xml:space="preserve"> файла (</w:t>
+      </w:r>
+      <w:proofErr w:type="gramStart"/>
+      <w:r>
+        <w:rPr>
+          <w:rFonts w:ascii="Times New Roman" w:hAnsi="Times New Roman" w:cs="Times New Roman"/>
+          <w:sz w:val="28"/>
+          <w:szCs w:val="28"/>
+          <w:lang w:val="en-US"/>
+        </w:rPr>
+        <w:t>data</w:t>
+      </w:r>
+      <w:r>
+        <w:rPr>
+          <w:rFonts w:ascii="Times New Roman" w:hAnsi="Times New Roman" w:cs="Times New Roman"/>
+          <w:sz w:val="28"/>
+          <w:szCs w:val="28"/>
+        </w:rPr>
+        <w:t>.</w:t>
+      </w:r>
+      <w:proofErr w:type="spellStart"/>
+      <w:r>
+        <w:rPr>
+          <w:rFonts w:ascii="Times New Roman" w:hAnsi="Times New Roman" w:cs="Times New Roman"/>
+          <w:sz w:val="28"/>
+          <w:szCs w:val="28"/>
+          <w:lang w:val="en-US"/>
+        </w:rPr>
+        <w:t>hy</w:t>
+      </w:r>
+      <w:proofErr w:type="spellEnd"/>
+      <w:proofErr w:type="gramEnd"/>
+      <w:r>
+        <w:rPr>
+          <w:rFonts w:ascii="Times New Roman" w:hAnsi="Times New Roman" w:cs="Times New Roman"/>
+          <w:sz w:val="28"/>
+          <w:szCs w:val="28"/>
+        </w:rPr>
+        <w:t xml:space="preserve">), представляющий из себя набор данный, хранящий исходное изображение + его лейбл. </w:t>
+      </w:r>
+    </w:p>
+    <w:p>
+      <w:pPr>
+        <w:pStyle w:val="a3"/>
+        <w:numPr>
+          <w:ilvl w:val="0"/>
+          <w:numId w:val="9"/>
+        </w:numPr>
+        <w:spacing w:line="360" w:lineRule="auto"/>
+        <w:rPr>
+          <w:rFonts w:ascii="Times New Roman" w:hAnsi="Times New Roman" w:cs="Times New Roman"/>
+          <w:sz w:val="28"/>
+          <w:szCs w:val="28"/>
+        </w:rPr>
+      </w:pPr>
+      <w:r>
+        <w:rPr>
+          <w:rFonts w:ascii="Times New Roman" w:hAnsi="Times New Roman" w:cs="Times New Roman"/>
+          <w:sz w:val="28"/>
+          <w:szCs w:val="28"/>
+        </w:rPr>
+        <w:t xml:space="preserve">Протестировать </w:t>
+      </w:r>
+      <w:r>
+        <w:rPr>
+          <w:rFonts w:ascii="Times New Roman" w:hAnsi="Times New Roman" w:cs="Times New Roman"/>
+          <w:sz w:val="28"/>
+          <w:szCs w:val="28"/>
+          <w:lang w:val="en-US"/>
+        </w:rPr>
+        <w:t>SSGAN</w:t>
+      </w:r>
+      <w:r>
+        <w:rPr>
+          <w:rFonts w:ascii="Times New Roman" w:hAnsi="Times New Roman" w:cs="Times New Roman"/>
+          <w:sz w:val="28"/>
+          <w:szCs w:val="28"/>
+        </w:rPr>
+        <w:t xml:space="preserve"> на полученном </w:t>
+      </w:r>
+      <w:proofErr w:type="spellStart"/>
+      <w:r>
+        <w:rPr>
+          <w:rFonts w:ascii="Times New Roman" w:hAnsi="Times New Roman" w:cs="Times New Roman"/>
+          <w:sz w:val="28"/>
+          <w:szCs w:val="28"/>
+        </w:rPr>
+        <w:t>датасете</w:t>
+      </w:r>
+      <w:proofErr w:type="spellEnd"/>
+      <w:r>
+        <w:rPr>
+          <w:rFonts w:ascii="Times New Roman" w:hAnsi="Times New Roman" w:cs="Times New Roman"/>
+          <w:sz w:val="28"/>
+          <w:szCs w:val="28"/>
+        </w:rPr>
+        <w:t xml:space="preserve">. </w:t>
+      </w:r>
+    </w:p>
+    <w:p>
+      <w:pPr>
+        <w:spacing w:line="360" w:lineRule="auto"/>
         <w:ind w:left="360"/>
         <w:rPr>
           <w:rFonts w:ascii="Times New Roman" w:hAnsi="Times New Roman" w:cs="Times New Roman"/>
@@ -3455,7 +4031,7 @@
         </w:rPr>
         <w:t xml:space="preserve"> следующие данные </w:t>
       </w:r>
-      <w:hyperlink r:id="rId7" w:history="1">
+      <w:hyperlink r:id="rId9" w:history="1">
         <w:r>
           <w:rPr>
             <w:rStyle w:val="a4"/>
@@ -3827,6 +4403,7 @@
           <w:sz w:val="28"/>
           <w:szCs w:val="28"/>
         </w:rPr>
+        <w:lastRenderedPageBreak/>
         <w:pict>
           <v:shapetype id="_x0000_t75" coordsize="21600,21600" o:spt="75" o:preferrelative="t" path="m@4@5l@4@11@9@11@9@5xe" filled="f" stroked="f">
             <v:stroke joinstyle="miter"/>
@@ -3848,7 +4425,7 @@
             <o:lock v:ext="edit" aspectratio="t"/>
           </v:shapetype>
           <v:shape id="_x0000_i1025" type="#_x0000_t75" style="width:223.5pt;height:177.75pt">
-            <v:imagedata r:id="rId8" o:title="Снимок"/>
+            <v:imagedata r:id="rId10" o:title="Снимок"/>
           </v:shape>
         </w:pict>
       </w:r>
@@ -3878,7 +4455,7 @@
                     </pic:cNvPicPr>
                   </pic:nvPicPr>
                   <pic:blipFill>
-                    <a:blip r:embed="rId9">
+                    <a:blip r:embed="rId11">
                       <a:extLst>
                         <a:ext uri="{28A0092B-C50C-407E-A947-70E740481C1C}">
                           <a14:useLocalDpi xmlns:a14="http://schemas.microsoft.com/office/drawing/2010/main" val="0"/>
@@ -3943,10 +4520,9 @@
           <w:sz w:val="28"/>
           <w:szCs w:val="28"/>
         </w:rPr>
-        <w:lastRenderedPageBreak/>
         <w:pict>
           <v:shape id="_x0000_i1026" type="#_x0000_t75" style="width:239.25pt;height:149.25pt">
-            <v:imagedata r:id="rId10" o:title="250"/>
+            <v:imagedata r:id="rId12" o:title="250"/>
           </v:shape>
         </w:pict>
       </w:r>
@@ -3976,7 +4552,7 @@
                     </pic:cNvPicPr>
                   </pic:nvPicPr>
                   <pic:blipFill>
-                    <a:blip r:embed="rId11">
+                    <a:blip r:embed="rId13">
                       <a:extLst>
                         <a:ext uri="{28A0092B-C50C-407E-A947-70E740481C1C}">
                           <a14:useLocalDpi xmlns:a14="http://schemas.microsoft.com/office/drawing/2010/main" val="0"/>
@@ -4033,7 +4609,6 @@
           <w:rFonts w:ascii="Times New Roman" w:hAnsi="Times New Roman" w:cs="Times New Roman"/>
           <w:sz w:val="28"/>
           <w:szCs w:val="28"/>
-          <w:lang w:val="en-US"/>
         </w:rPr>
       </w:pPr>
       <w:r>
@@ -4045,15 +4620,908 @@
         </w:rPr>
         <w:t>SSGAN</w:t>
       </w:r>
-    </w:p>
-    <w:p>
-      <w:pPr>
-        <w:spacing w:line="360" w:lineRule="auto"/>
-        <w:rPr>
-          <w:rFonts w:ascii="Times New Roman" w:hAnsi="Times New Roman" w:cs="Times New Roman"/>
-          <w:sz w:val="28"/>
-          <w:szCs w:val="28"/>
-          <w:lang w:val="en-US"/>
+      <w:r>
+        <w:rPr>
+          <w:rFonts w:ascii="Times New Roman" w:hAnsi="Times New Roman" w:cs="Times New Roman"/>
+          <w:sz w:val="28"/>
+          <w:szCs w:val="28"/>
+        </w:rPr>
+        <w:t>:</w:t>
+      </w:r>
+    </w:p>
+    <w:p>
+      <w:pPr>
+        <w:spacing w:line="360" w:lineRule="auto"/>
+        <w:rPr>
+          <w:rFonts w:ascii="Times New Roman" w:hAnsi="Times New Roman" w:cs="Times New Roman"/>
+          <w:sz w:val="28"/>
+          <w:szCs w:val="28"/>
+        </w:rPr>
+      </w:pPr>
+      <w:r>
+        <w:rPr>
+          <w:rFonts w:ascii="Times New Roman" w:hAnsi="Times New Roman" w:cs="Times New Roman"/>
+          <w:sz w:val="28"/>
+          <w:szCs w:val="28"/>
+        </w:rPr>
+        <w:t xml:space="preserve">Основной проблемой в работе данной реализации сети стали требования к высокой производительности машины, на которой происходит обучение. Сеть способна показывать хорошие результаты при длительном обучении (100+ </w:t>
+      </w:r>
+      <w:r>
+        <w:rPr>
+          <w:rFonts w:ascii="Times New Roman" w:hAnsi="Times New Roman" w:cs="Times New Roman"/>
+          <w:sz w:val="28"/>
+          <w:szCs w:val="28"/>
+          <w:lang w:val="en-US"/>
+        </w:rPr>
+        <w:t>epoch</w:t>
+      </w:r>
+      <w:r>
+        <w:rPr>
+          <w:rFonts w:ascii="Times New Roman" w:hAnsi="Times New Roman" w:cs="Times New Roman"/>
+          <w:sz w:val="28"/>
+          <w:szCs w:val="28"/>
+        </w:rPr>
+        <w:t xml:space="preserve">). </w:t>
+      </w:r>
+      <w:r>
+        <w:rPr>
+          <w:rFonts w:ascii="Times New Roman" w:hAnsi="Times New Roman" w:cs="Times New Roman"/>
+          <w:sz w:val="28"/>
+          <w:szCs w:val="28"/>
+        </w:rPr>
+        <w:t xml:space="preserve">Одной эпохой является 1000 итераций, в то </w:t>
+      </w:r>
+      <w:proofErr w:type="gramStart"/>
+      <w:r>
+        <w:rPr>
+          <w:rFonts w:ascii="Times New Roman" w:hAnsi="Times New Roman" w:cs="Times New Roman"/>
+          <w:sz w:val="28"/>
+          <w:szCs w:val="28"/>
+        </w:rPr>
+        <w:t>время</w:t>
+      </w:r>
+      <w:proofErr w:type="gramEnd"/>
+      <w:r>
+        <w:rPr>
+          <w:rFonts w:ascii="Times New Roman" w:hAnsi="Times New Roman" w:cs="Times New Roman"/>
+          <w:sz w:val="28"/>
+          <w:szCs w:val="28"/>
+        </w:rPr>
+        <w:t xml:space="preserve"> когда 1 итерация в среднем длится около 20 секунд (при использовании </w:t>
+      </w:r>
+      <w:r>
+        <w:rPr>
+          <w:rFonts w:ascii="Times New Roman" w:hAnsi="Times New Roman" w:cs="Times New Roman"/>
+          <w:sz w:val="28"/>
+          <w:szCs w:val="28"/>
+          <w:lang w:val="en-US"/>
+        </w:rPr>
+        <w:t>CPU</w:t>
+      </w:r>
+      <w:r>
+        <w:rPr>
+          <w:rFonts w:ascii="Times New Roman" w:hAnsi="Times New Roman" w:cs="Times New Roman"/>
+          <w:sz w:val="28"/>
+          <w:szCs w:val="28"/>
+        </w:rPr>
+        <w:t>)</w:t>
+      </w:r>
+      <w:r>
+        <w:rPr>
+          <w:rFonts w:ascii="Times New Roman" w:hAnsi="Times New Roman" w:cs="Times New Roman"/>
+          <w:sz w:val="28"/>
+          <w:szCs w:val="28"/>
+        </w:rPr>
+        <w:t>.</w:t>
+      </w:r>
+    </w:p>
+    <w:p>
+      <w:pPr>
+        <w:spacing w:line="360" w:lineRule="auto"/>
+        <w:rPr>
+          <w:rFonts w:ascii="Times New Roman" w:hAnsi="Times New Roman" w:cs="Times New Roman"/>
+          <w:sz w:val="28"/>
+          <w:szCs w:val="28"/>
+        </w:rPr>
+      </w:pPr>
+      <w:r>
+        <w:rPr>
+          <w:rFonts w:ascii="Times New Roman" w:hAnsi="Times New Roman" w:cs="Times New Roman"/>
+          <w:sz w:val="28"/>
+          <w:szCs w:val="28"/>
+        </w:rPr>
+        <w:t xml:space="preserve">В конечном итоге для обучения данной сети на среднестатистическом компьютере без возможности использования </w:t>
+      </w:r>
+      <w:r>
+        <w:rPr>
+          <w:rFonts w:ascii="Times New Roman" w:hAnsi="Times New Roman" w:cs="Times New Roman"/>
+          <w:sz w:val="28"/>
+          <w:szCs w:val="28"/>
+          <w:lang w:val="en-US"/>
+        </w:rPr>
+        <w:t>GPU</w:t>
+      </w:r>
+      <w:r>
+        <w:rPr>
+          <w:rFonts w:ascii="Times New Roman" w:hAnsi="Times New Roman" w:cs="Times New Roman"/>
+          <w:sz w:val="28"/>
+          <w:szCs w:val="28"/>
+        </w:rPr>
+        <w:t xml:space="preserve"> </w:t>
+      </w:r>
+      <w:r>
+        <w:rPr>
+          <w:rFonts w:ascii="Times New Roman" w:hAnsi="Times New Roman" w:cs="Times New Roman"/>
+          <w:sz w:val="28"/>
+          <w:szCs w:val="28"/>
+        </w:rPr>
+        <w:t xml:space="preserve">(или без наличия производительного </w:t>
+      </w:r>
+      <w:r>
+        <w:rPr>
+          <w:rFonts w:ascii="Times New Roman" w:hAnsi="Times New Roman" w:cs="Times New Roman"/>
+          <w:sz w:val="28"/>
+          <w:szCs w:val="28"/>
+          <w:lang w:val="en-US"/>
+        </w:rPr>
+        <w:t>GPU</w:t>
+      </w:r>
+      <w:r>
+        <w:rPr>
+          <w:rFonts w:ascii="Times New Roman" w:hAnsi="Times New Roman" w:cs="Times New Roman"/>
+          <w:sz w:val="28"/>
+          <w:szCs w:val="28"/>
+        </w:rPr>
+        <w:t xml:space="preserve">) </w:t>
+      </w:r>
+      <w:r>
+        <w:rPr>
+          <w:rFonts w:ascii="Times New Roman" w:hAnsi="Times New Roman" w:cs="Times New Roman"/>
+          <w:sz w:val="28"/>
+          <w:szCs w:val="28"/>
+        </w:rPr>
+        <w:t xml:space="preserve">требуется очень большое количество времени. </w:t>
+      </w:r>
+    </w:p>
+    <w:p>
+      <w:pPr>
+        <w:spacing w:line="360" w:lineRule="auto"/>
+        <w:rPr>
+          <w:rFonts w:ascii="Times New Roman" w:hAnsi="Times New Roman" w:cs="Times New Roman"/>
+          <w:sz w:val="28"/>
+          <w:szCs w:val="28"/>
+        </w:rPr>
+      </w:pPr>
+      <w:r>
+        <w:rPr>
+          <w:rFonts w:ascii="Times New Roman" w:hAnsi="Times New Roman" w:cs="Times New Roman"/>
+          <w:sz w:val="28"/>
+          <w:szCs w:val="28"/>
+        </w:rPr>
+        <w:t xml:space="preserve">Сеть, обученная на </w:t>
+      </w:r>
+      <w:r>
+        <w:rPr>
+          <w:rFonts w:ascii="Times New Roman" w:hAnsi="Times New Roman" w:cs="Times New Roman"/>
+          <w:sz w:val="28"/>
+          <w:szCs w:val="28"/>
+          <w:lang w:val="en-US"/>
+        </w:rPr>
+        <w:t>CIFAR</w:t>
+      </w:r>
+      <w:r>
+        <w:rPr>
+          <w:rFonts w:ascii="Times New Roman" w:hAnsi="Times New Roman" w:cs="Times New Roman"/>
+          <w:sz w:val="28"/>
+          <w:szCs w:val="28"/>
+        </w:rPr>
+        <w:t xml:space="preserve">10 </w:t>
+      </w:r>
+      <w:r>
+        <w:rPr>
+          <w:rFonts w:ascii="Times New Roman" w:hAnsi="Times New Roman" w:cs="Times New Roman"/>
+          <w:sz w:val="28"/>
+          <w:szCs w:val="28"/>
+        </w:rPr>
+        <w:t xml:space="preserve">в 1000 эпох (1 000 000 итераций) </w:t>
+      </w:r>
+    </w:p>
+    <w:p>
+      <w:pPr>
+        <w:spacing w:line="360" w:lineRule="auto"/>
+        <w:rPr>
+          <w:rFonts w:ascii="Times New Roman" w:hAnsi="Times New Roman" w:cs="Times New Roman"/>
+          <w:sz w:val="28"/>
+          <w:szCs w:val="28"/>
+        </w:rPr>
+      </w:pPr>
+      <w:r>
+        <w:rPr>
+          <w:rFonts w:ascii="Times New Roman" w:hAnsi="Times New Roman" w:cs="Times New Roman"/>
+          <w:sz w:val="28"/>
+          <w:szCs w:val="28"/>
+        </w:rPr>
+        <w:lastRenderedPageBreak/>
+        <w:t xml:space="preserve">Способна сгенерировать изображения подобного вида: </w:t>
+      </w:r>
+    </w:p>
+    <w:p>
+      <w:pPr>
+        <w:spacing w:line="360" w:lineRule="auto"/>
+        <w:rPr>
+          <w:rFonts w:ascii="Times New Roman" w:hAnsi="Times New Roman" w:cs="Times New Roman"/>
+          <w:sz w:val="28"/>
+          <w:szCs w:val="28"/>
+        </w:rPr>
+      </w:pPr>
+      <w:r>
+        <w:rPr>
+          <w:noProof/>
+          <w:lang w:val="en-US"/>
+        </w:rPr>
+        <w:drawing>
+          <wp:inline distT="0" distB="0" distL="0" distR="0">
+            <wp:extent cx="5940425" cy="2970213"/>
+            <wp:effectExtent l="0" t="0" r="3175" b="1905"/>
+            <wp:docPr id="8" name="Рисунок 8" descr="https://github.com/gitlimlab/SSGAN-Tensorflow/raw/master/figure/result/cifar10/samples.png"/>
+            <wp:cNvGraphicFramePr>
+              <a:graphicFrameLocks xmlns:a="http://schemas.openxmlformats.org/drawingml/2006/main" noChangeAspect="1"/>
+            </wp:cNvGraphicFramePr>
+            <a:graphic xmlns:a="http://schemas.openxmlformats.org/drawingml/2006/main">
+              <a:graphicData uri="http://schemas.openxmlformats.org/drawingml/2006/picture">
+                <pic:pic xmlns:pic="http://schemas.openxmlformats.org/drawingml/2006/picture">
+                  <pic:nvPicPr>
+                    <pic:cNvPr id="0" name="Picture 7" descr="https://github.com/gitlimlab/SSGAN-Tensorflow/raw/master/figure/result/cifar10/samples.png"/>
+                    <pic:cNvPicPr>
+                      <a:picLocks noChangeAspect="1" noChangeArrowheads="1"/>
+                    </pic:cNvPicPr>
+                  </pic:nvPicPr>
+                  <pic:blipFill>
+                    <a:blip r:embed="rId14">
+                      <a:extLst>
+                        <a:ext uri="{28A0092B-C50C-407E-A947-70E740481C1C}">
+                          <a14:useLocalDpi xmlns:a14="http://schemas.microsoft.com/office/drawing/2010/main" val="0"/>
+                        </a:ext>
+                      </a:extLst>
+                    </a:blip>
+                    <a:srcRect/>
+                    <a:stretch>
+                      <a:fillRect/>
+                    </a:stretch>
+                  </pic:blipFill>
+                  <pic:spPr bwMode="auto">
+                    <a:xfrm>
+                      <a:off x="0" y="0"/>
+                      <a:ext cx="5940425" cy="2970213"/>
+                    </a:xfrm>
+                    <a:prstGeom prst="rect">
+                      <a:avLst/>
+                    </a:prstGeom>
+                    <a:noFill/>
+                    <a:ln>
+                      <a:noFill/>
+                    </a:ln>
+                  </pic:spPr>
+                </pic:pic>
+              </a:graphicData>
+            </a:graphic>
+          </wp:inline>
+        </w:drawing>
+      </w:r>
+    </w:p>
+    <w:p>
+      <w:pPr>
+        <w:spacing w:line="360" w:lineRule="auto"/>
+        <w:rPr>
+          <w:rFonts w:ascii="Times New Roman" w:hAnsi="Times New Roman" w:cs="Times New Roman"/>
+          <w:sz w:val="28"/>
+          <w:szCs w:val="28"/>
+        </w:rPr>
+      </w:pPr>
+    </w:p>
+    <w:p>
+      <w:pPr>
+        <w:spacing w:line="360" w:lineRule="auto"/>
+        <w:rPr>
+          <w:rFonts w:ascii="Times New Roman" w:hAnsi="Times New Roman" w:cs="Times New Roman"/>
+          <w:sz w:val="28"/>
+          <w:szCs w:val="28"/>
+        </w:rPr>
+      </w:pPr>
+      <w:r>
+        <w:rPr>
+          <w:rFonts w:ascii="Times New Roman" w:hAnsi="Times New Roman" w:cs="Times New Roman"/>
+          <w:sz w:val="28"/>
+          <w:szCs w:val="28"/>
+        </w:rPr>
+        <w:t xml:space="preserve">В то время как сеть, обученная на 30 эпохах (30 000 итераций), не способна предоставить удовлетворительного результата: </w:t>
+      </w:r>
+    </w:p>
+    <w:p>
+      <w:pPr>
+        <w:spacing w:line="360" w:lineRule="auto"/>
+        <w:rPr>
+          <w:rFonts w:ascii="Times New Roman" w:hAnsi="Times New Roman" w:cs="Times New Roman"/>
+          <w:sz w:val="28"/>
+          <w:szCs w:val="28"/>
+        </w:rPr>
+      </w:pPr>
+    </w:p>
+    <w:p>
+      <w:pPr>
+        <w:spacing w:line="360" w:lineRule="auto"/>
+        <w:rPr>
+          <w:rFonts w:ascii="Times New Roman" w:hAnsi="Times New Roman" w:cs="Times New Roman"/>
+          <w:sz w:val="28"/>
+          <w:szCs w:val="28"/>
+        </w:rPr>
+      </w:pPr>
+      <w:r>
+        <w:rPr>
+          <w:rFonts w:ascii="Times New Roman" w:hAnsi="Times New Roman" w:cs="Times New Roman"/>
+          <w:noProof/>
+          <w:sz w:val="28"/>
+          <w:szCs w:val="28"/>
+          <w:lang w:val="en-US"/>
+        </w:rPr>
+        <w:drawing>
+          <wp:inline distT="0" distB="0" distL="0" distR="0">
+            <wp:extent cx="1638300" cy="1638300"/>
+            <wp:effectExtent l="0" t="0" r="0" b="0"/>
+            <wp:docPr id="9" name="Рисунок 9" descr="D:\learn\MAGISTER\крылов\GAN\code\SSGan\1.gif"/>
+            <wp:cNvGraphicFramePr>
+              <a:graphicFrameLocks xmlns:a="http://schemas.openxmlformats.org/drawingml/2006/main" noChangeAspect="1"/>
+            </wp:cNvGraphicFramePr>
+            <a:graphic xmlns:a="http://schemas.openxmlformats.org/drawingml/2006/main">
+              <a:graphicData uri="http://schemas.openxmlformats.org/drawingml/2006/picture">
+                <pic:pic xmlns:pic="http://schemas.openxmlformats.org/drawingml/2006/picture">
+                  <pic:nvPicPr>
+                    <pic:cNvPr id="0" name="Picture 9" descr="D:\learn\MAGISTER\крылов\GAN\code\SSGan\1.gif"/>
+                    <pic:cNvPicPr>
+                      <a:picLocks noChangeAspect="1" noChangeArrowheads="1"/>
+                    </pic:cNvPicPr>
+                  </pic:nvPicPr>
+                  <pic:blipFill>
+                    <a:blip r:embed="rId15">
+                      <a:extLst>
+                        <a:ext uri="{28A0092B-C50C-407E-A947-70E740481C1C}">
+                          <a14:useLocalDpi xmlns:a14="http://schemas.microsoft.com/office/drawing/2010/main" val="0"/>
+                        </a:ext>
+                      </a:extLst>
+                    </a:blip>
+                    <a:srcRect/>
+                    <a:stretch>
+                      <a:fillRect/>
+                    </a:stretch>
+                  </pic:blipFill>
+                  <pic:spPr bwMode="auto">
+                    <a:xfrm>
+                      <a:off x="0" y="0"/>
+                      <a:ext cx="1638300" cy="1638300"/>
+                    </a:xfrm>
+                    <a:prstGeom prst="rect">
+                      <a:avLst/>
+                    </a:prstGeom>
+                    <a:noFill/>
+                    <a:ln>
+                      <a:noFill/>
+                    </a:ln>
+                  </pic:spPr>
+                </pic:pic>
+              </a:graphicData>
+            </a:graphic>
+          </wp:inline>
+        </w:drawing>
+      </w:r>
+      <w:r>
+        <w:rPr>
+          <w:rFonts w:ascii="Times New Roman" w:hAnsi="Times New Roman" w:cs="Times New Roman"/>
+          <w:noProof/>
+          <w:sz w:val="28"/>
+          <w:szCs w:val="28"/>
+          <w:lang w:val="en-US"/>
+        </w:rPr>
+        <w:drawing>
+          <wp:inline distT="0" distB="0" distL="0" distR="0" wp14:anchorId="4DABB86D" wp14:editId="4FCF0676">
+            <wp:extent cx="1628775" cy="1628775"/>
+            <wp:effectExtent l="0" t="0" r="9525" b="9525"/>
+            <wp:docPr id="10" name="Рисунок 10" descr="D:\learn\MAGISTER\крылов\GAN\code\SSGan\27.gif"/>
+            <wp:cNvGraphicFramePr>
+              <a:graphicFrameLocks xmlns:a="http://schemas.openxmlformats.org/drawingml/2006/main" noChangeAspect="1"/>
+            </wp:cNvGraphicFramePr>
+            <a:graphic xmlns:a="http://schemas.openxmlformats.org/drawingml/2006/main">
+              <a:graphicData uri="http://schemas.openxmlformats.org/drawingml/2006/picture">
+                <pic:pic xmlns:pic="http://schemas.openxmlformats.org/drawingml/2006/picture">
+                  <pic:nvPicPr>
+                    <pic:cNvPr id="0" name="Picture 10" descr="D:\learn\MAGISTER\крылов\GAN\code\SSGan\27.gif"/>
+                    <pic:cNvPicPr>
+                      <a:picLocks noChangeAspect="1" noChangeArrowheads="1"/>
+                    </pic:cNvPicPr>
+                  </pic:nvPicPr>
+                  <pic:blipFill>
+                    <a:blip r:embed="rId16">
+                      <a:extLst>
+                        <a:ext uri="{28A0092B-C50C-407E-A947-70E740481C1C}">
+                          <a14:useLocalDpi xmlns:a14="http://schemas.microsoft.com/office/drawing/2010/main" val="0"/>
+                        </a:ext>
+                      </a:extLst>
+                    </a:blip>
+                    <a:srcRect/>
+                    <a:stretch>
+                      <a:fillRect/>
+                    </a:stretch>
+                  </pic:blipFill>
+                  <pic:spPr bwMode="auto">
+                    <a:xfrm>
+                      <a:off x="0" y="0"/>
+                      <a:ext cx="1628775" cy="1628775"/>
+                    </a:xfrm>
+                    <a:prstGeom prst="rect">
+                      <a:avLst/>
+                    </a:prstGeom>
+                    <a:noFill/>
+                    <a:ln>
+                      <a:noFill/>
+                    </a:ln>
+                  </pic:spPr>
+                </pic:pic>
+              </a:graphicData>
+            </a:graphic>
+          </wp:inline>
+        </w:drawing>
+      </w:r>
+    </w:p>
+    <w:p>
+      <w:pPr>
+        <w:spacing w:line="360" w:lineRule="auto"/>
+        <w:rPr>
+          <w:rFonts w:ascii="Times New Roman" w:hAnsi="Times New Roman" w:cs="Times New Roman"/>
+          <w:sz w:val="28"/>
+          <w:szCs w:val="28"/>
+        </w:rPr>
+      </w:pPr>
+      <w:r>
+        <w:rPr>
+          <w:rFonts w:ascii="Times New Roman" w:hAnsi="Times New Roman" w:cs="Times New Roman"/>
+          <w:sz w:val="28"/>
+          <w:szCs w:val="28"/>
+        </w:rPr>
+        <w:t xml:space="preserve">(1 </w:t>
+      </w:r>
+      <w:r>
+        <w:rPr>
+          <w:rFonts w:ascii="Times New Roman" w:hAnsi="Times New Roman" w:cs="Times New Roman"/>
+          <w:sz w:val="28"/>
+          <w:szCs w:val="28"/>
+          <w:lang w:val="en-US"/>
+        </w:rPr>
+        <w:t>epoch</w:t>
+      </w:r>
+      <w:r>
+        <w:rPr>
+          <w:rFonts w:ascii="Times New Roman" w:hAnsi="Times New Roman" w:cs="Times New Roman"/>
+          <w:sz w:val="28"/>
+          <w:szCs w:val="28"/>
+        </w:rPr>
+        <w:t xml:space="preserve">) </w:t>
+      </w:r>
+      <w:r>
+        <w:rPr>
+          <w:rFonts w:ascii="Times New Roman" w:hAnsi="Times New Roman" w:cs="Times New Roman"/>
+          <w:sz w:val="28"/>
+          <w:szCs w:val="28"/>
+        </w:rPr>
+        <w:tab/>
+      </w:r>
+      <w:r>
+        <w:rPr>
+          <w:rFonts w:ascii="Times New Roman" w:hAnsi="Times New Roman" w:cs="Times New Roman"/>
+          <w:sz w:val="28"/>
+          <w:szCs w:val="28"/>
+        </w:rPr>
+        <w:tab/>
+      </w:r>
+      <w:r>
+        <w:rPr>
+          <w:rFonts w:ascii="Times New Roman" w:hAnsi="Times New Roman" w:cs="Times New Roman"/>
+          <w:sz w:val="28"/>
+          <w:szCs w:val="28"/>
+        </w:rPr>
+        <w:tab/>
+      </w:r>
+      <w:r>
+        <w:rPr>
+          <w:rFonts w:ascii="Times New Roman" w:hAnsi="Times New Roman" w:cs="Times New Roman"/>
+          <w:sz w:val="28"/>
+          <w:szCs w:val="28"/>
+        </w:rPr>
+        <w:tab/>
+      </w:r>
+      <w:r>
+        <w:rPr>
+          <w:rFonts w:ascii="Times New Roman" w:hAnsi="Times New Roman" w:cs="Times New Roman"/>
+          <w:sz w:val="28"/>
+          <w:szCs w:val="28"/>
+        </w:rPr>
+        <w:t xml:space="preserve">(27 </w:t>
+      </w:r>
+      <w:r>
+        <w:rPr>
+          <w:rFonts w:ascii="Times New Roman" w:hAnsi="Times New Roman" w:cs="Times New Roman"/>
+          <w:sz w:val="28"/>
+          <w:szCs w:val="28"/>
+          <w:lang w:val="en-US"/>
+        </w:rPr>
+        <w:t>epoch</w:t>
+      </w:r>
+      <w:r>
+        <w:rPr>
+          <w:rFonts w:ascii="Times New Roman" w:hAnsi="Times New Roman" w:cs="Times New Roman"/>
+          <w:sz w:val="28"/>
+          <w:szCs w:val="28"/>
+        </w:rPr>
+        <w:t>)</w:t>
+      </w:r>
+    </w:p>
+    <w:p>
+      <w:pPr>
+        <w:spacing w:line="360" w:lineRule="auto"/>
+        <w:rPr>
+          <w:rFonts w:ascii="Times New Roman" w:hAnsi="Times New Roman" w:cs="Times New Roman"/>
+          <w:sz w:val="28"/>
+          <w:szCs w:val="28"/>
+        </w:rPr>
+      </w:pPr>
+    </w:p>
+    <w:p>
+      <w:pPr>
+        <w:spacing w:line="360" w:lineRule="auto"/>
+        <w:rPr>
+          <w:rFonts w:ascii="Times New Roman" w:hAnsi="Times New Roman" w:cs="Times New Roman"/>
+          <w:sz w:val="28"/>
+          <w:szCs w:val="28"/>
+        </w:rPr>
+      </w:pPr>
+      <w:r>
+        <w:rPr>
+          <w:rFonts w:ascii="Times New Roman" w:hAnsi="Times New Roman" w:cs="Times New Roman"/>
+          <w:sz w:val="28"/>
+          <w:szCs w:val="28"/>
+        </w:rPr>
+        <w:t xml:space="preserve">Время выполнения 30 эпох на процессоре </w:t>
+      </w:r>
+      <w:r>
+        <w:rPr>
+          <w:rFonts w:ascii="Times New Roman" w:hAnsi="Times New Roman" w:cs="Times New Roman"/>
+          <w:sz w:val="28"/>
+          <w:szCs w:val="28"/>
+          <w:lang w:val="en-US"/>
+        </w:rPr>
+        <w:t>Intel</w:t>
+      </w:r>
+      <w:r>
+        <w:rPr>
+          <w:rFonts w:ascii="Times New Roman" w:hAnsi="Times New Roman" w:cs="Times New Roman"/>
+          <w:sz w:val="28"/>
+          <w:szCs w:val="28"/>
+        </w:rPr>
+        <w:t xml:space="preserve"> </w:t>
+      </w:r>
+      <w:r>
+        <w:rPr>
+          <w:rFonts w:ascii="Times New Roman" w:hAnsi="Times New Roman" w:cs="Times New Roman"/>
+          <w:sz w:val="28"/>
+          <w:szCs w:val="28"/>
+          <w:lang w:val="en-US"/>
+        </w:rPr>
+        <w:t>Core</w:t>
+      </w:r>
+      <w:r>
+        <w:rPr>
+          <w:rFonts w:ascii="Times New Roman" w:hAnsi="Times New Roman" w:cs="Times New Roman"/>
+          <w:sz w:val="28"/>
+          <w:szCs w:val="28"/>
+        </w:rPr>
+        <w:t xml:space="preserve"> </w:t>
+      </w:r>
+      <w:proofErr w:type="spellStart"/>
+      <w:r>
+        <w:rPr>
+          <w:rFonts w:ascii="Times New Roman" w:hAnsi="Times New Roman" w:cs="Times New Roman"/>
+          <w:sz w:val="28"/>
+          <w:szCs w:val="28"/>
+          <w:lang w:val="en-US"/>
+        </w:rPr>
+        <w:t>i</w:t>
+      </w:r>
+      <w:proofErr w:type="spellEnd"/>
+      <w:r>
+        <w:rPr>
+          <w:rFonts w:ascii="Times New Roman" w:hAnsi="Times New Roman" w:cs="Times New Roman"/>
+          <w:sz w:val="28"/>
+          <w:szCs w:val="28"/>
+        </w:rPr>
+        <w:t xml:space="preserve">7 2600 </w:t>
+      </w:r>
+      <w:r>
+        <w:rPr>
+          <w:rFonts w:ascii="Times New Roman" w:hAnsi="Times New Roman" w:cs="Times New Roman"/>
+          <w:sz w:val="28"/>
+          <w:szCs w:val="28"/>
+        </w:rPr>
+        <w:t xml:space="preserve">– 15 часов. </w:t>
+      </w:r>
+    </w:p>
+    <w:p>
+      <w:pPr>
+        <w:spacing w:line="360" w:lineRule="auto"/>
+        <w:rPr>
+          <w:rFonts w:ascii="Times New Roman" w:hAnsi="Times New Roman" w:cs="Times New Roman"/>
+          <w:sz w:val="28"/>
+          <w:szCs w:val="28"/>
+        </w:rPr>
+      </w:pPr>
+    </w:p>
+    <w:p>
+      <w:pPr>
+        <w:spacing w:line="360" w:lineRule="auto"/>
+        <w:rPr>
+          <w:rFonts w:ascii="Times New Roman" w:hAnsi="Times New Roman" w:cs="Times New Roman"/>
+          <w:sz w:val="28"/>
+          <w:szCs w:val="28"/>
+        </w:rPr>
+      </w:pPr>
+    </w:p>
+    <w:p>
+      <w:pPr>
+        <w:spacing w:line="360" w:lineRule="auto"/>
+        <w:rPr>
+          <w:rFonts w:ascii="Times New Roman" w:hAnsi="Times New Roman" w:cs="Times New Roman"/>
+          <w:sz w:val="28"/>
+          <w:szCs w:val="28"/>
+        </w:rPr>
+      </w:pPr>
+    </w:p>
+    <w:p>
+      <w:pPr>
+        <w:spacing w:line="360" w:lineRule="auto"/>
+        <w:rPr>
+          <w:rFonts w:ascii="Times New Roman" w:hAnsi="Times New Roman" w:cs="Times New Roman"/>
+          <w:sz w:val="28"/>
+          <w:szCs w:val="28"/>
+        </w:rPr>
+      </w:pPr>
+      <w:r>
+        <w:rPr>
+          <w:rFonts w:ascii="Times New Roman" w:hAnsi="Times New Roman" w:cs="Times New Roman"/>
+          <w:sz w:val="28"/>
+          <w:szCs w:val="28"/>
+        </w:rPr>
+        <w:lastRenderedPageBreak/>
+        <w:t xml:space="preserve">Результаты обучения на сгенерированном </w:t>
+      </w:r>
+      <w:proofErr w:type="spellStart"/>
+      <w:r>
+        <w:rPr>
+          <w:rFonts w:ascii="Times New Roman" w:hAnsi="Times New Roman" w:cs="Times New Roman"/>
+          <w:sz w:val="28"/>
+          <w:szCs w:val="28"/>
+        </w:rPr>
+        <w:t>датасете</w:t>
+      </w:r>
+      <w:proofErr w:type="spellEnd"/>
+      <w:r>
+        <w:rPr>
+          <w:rFonts w:ascii="Times New Roman" w:hAnsi="Times New Roman" w:cs="Times New Roman"/>
+          <w:sz w:val="28"/>
+          <w:szCs w:val="28"/>
+        </w:rPr>
+        <w:t xml:space="preserve"> (</w:t>
+      </w:r>
+      <w:r>
+        <w:rPr>
+          <w:rFonts w:ascii="Times New Roman" w:hAnsi="Times New Roman" w:cs="Times New Roman"/>
+          <w:sz w:val="28"/>
+          <w:szCs w:val="28"/>
+          <w:lang w:val="en-US"/>
+        </w:rPr>
+        <w:t>cars</w:t>
+      </w:r>
+      <w:r>
+        <w:rPr>
+          <w:rFonts w:ascii="Times New Roman" w:hAnsi="Times New Roman" w:cs="Times New Roman"/>
+          <w:sz w:val="28"/>
+          <w:szCs w:val="28"/>
+        </w:rPr>
+        <w:t xml:space="preserve"> </w:t>
+      </w:r>
+      <w:r>
+        <w:rPr>
+          <w:rFonts w:ascii="Times New Roman" w:hAnsi="Times New Roman" w:cs="Times New Roman"/>
+          <w:sz w:val="28"/>
+          <w:szCs w:val="28"/>
+          <w:lang w:val="en-US"/>
+        </w:rPr>
+        <w:t>dataset</w:t>
+      </w:r>
+      <w:r>
+        <w:rPr>
+          <w:rFonts w:ascii="Times New Roman" w:hAnsi="Times New Roman" w:cs="Times New Roman"/>
+          <w:sz w:val="28"/>
+          <w:szCs w:val="28"/>
+        </w:rPr>
+        <w:t xml:space="preserve">): </w:t>
+      </w:r>
+    </w:p>
+    <w:p>
+      <w:pPr>
+        <w:spacing w:line="360" w:lineRule="auto"/>
+        <w:rPr>
+          <w:rFonts w:ascii="Times New Roman" w:hAnsi="Times New Roman" w:cs="Times New Roman"/>
+          <w:sz w:val="28"/>
+          <w:szCs w:val="28"/>
+        </w:rPr>
+      </w:pPr>
+      <w:r>
+        <w:rPr>
+          <w:rFonts w:ascii="Times New Roman" w:hAnsi="Times New Roman" w:cs="Times New Roman"/>
+          <w:sz w:val="28"/>
+          <w:szCs w:val="28"/>
+        </w:rPr>
+        <w:pict>
+          <v:shape id="_x0000_i1035" type="#_x0000_t75" style="width:192pt;height:192pt">
+            <v:imagedata r:id="rId17" o:title="4"/>
+          </v:shape>
+        </w:pict>
+      </w:r>
+      <w:r>
+        <w:rPr>
+          <w:rFonts w:ascii="Times New Roman" w:hAnsi="Times New Roman" w:cs="Times New Roman"/>
+          <w:sz w:val="28"/>
+          <w:szCs w:val="28"/>
+        </w:rPr>
+        <w:pict>
+          <v:shape id="_x0000_i1036" type="#_x0000_t75" style="width:192pt;height:192pt">
+            <v:imagedata r:id="rId18" o:title="5"/>
+          </v:shape>
+        </w:pict>
+      </w:r>
+      <w:r>
+        <w:rPr>
+          <w:rFonts w:ascii="Times New Roman" w:hAnsi="Times New Roman" w:cs="Times New Roman"/>
+          <w:sz w:val="28"/>
+          <w:szCs w:val="28"/>
+        </w:rPr>
+        <w:pict>
+          <v:shape id="_x0000_i1037" type="#_x0000_t75" style="width:192pt;height:192pt">
+            <v:imagedata r:id="rId19" o:title="1"/>
+          </v:shape>
+        </w:pict>
+      </w:r>
+      <w:r>
+        <w:rPr>
+          <w:rFonts w:ascii="Times New Roman" w:hAnsi="Times New Roman" w:cs="Times New Roman"/>
+          <w:sz w:val="28"/>
+          <w:szCs w:val="28"/>
+        </w:rPr>
+        <w:pict>
+          <v:shape id="_x0000_i1038" type="#_x0000_t75" style="width:192pt;height:192pt">
+            <v:imagedata r:id="rId20" o:title="2"/>
+          </v:shape>
+        </w:pict>
+      </w:r>
+      <w:r>
+        <w:rPr>
+          <w:rFonts w:ascii="Times New Roman" w:hAnsi="Times New Roman" w:cs="Times New Roman"/>
+          <w:sz w:val="28"/>
+          <w:szCs w:val="28"/>
+        </w:rPr>
+        <w:pict>
+          <v:shape id="_x0000_i1039" type="#_x0000_t75" style="width:192pt;height:192pt">
+            <v:imagedata r:id="rId21" o:title="3"/>
+          </v:shape>
+        </w:pict>
+      </w:r>
+    </w:p>
+    <w:p>
+      <w:pPr>
+        <w:spacing w:line="360" w:lineRule="auto"/>
+        <w:rPr>
+          <w:rFonts w:ascii="Times New Roman" w:hAnsi="Times New Roman" w:cs="Times New Roman"/>
+          <w:sz w:val="28"/>
+          <w:szCs w:val="28"/>
+        </w:rPr>
+      </w:pPr>
+      <w:r>
+        <w:rPr>
+          <w:rFonts w:ascii="Times New Roman" w:hAnsi="Times New Roman" w:cs="Times New Roman"/>
+          <w:sz w:val="28"/>
+          <w:szCs w:val="28"/>
+        </w:rPr>
+        <w:t xml:space="preserve">(30 000 итераций) </w:t>
+      </w:r>
+    </w:p>
+    <w:p>
+      <w:pPr>
+        <w:spacing w:line="360" w:lineRule="auto"/>
+        <w:rPr>
+          <w:rFonts w:ascii="Times New Roman" w:hAnsi="Times New Roman" w:cs="Times New Roman"/>
+          <w:sz w:val="28"/>
+          <w:szCs w:val="28"/>
+        </w:rPr>
+      </w:pPr>
+    </w:p>
+    <w:p>
+      <w:pPr>
+        <w:spacing w:line="360" w:lineRule="auto"/>
+        <w:rPr>
+          <w:rFonts w:ascii="Times New Roman" w:hAnsi="Times New Roman" w:cs="Times New Roman"/>
+          <w:sz w:val="28"/>
+          <w:szCs w:val="28"/>
+        </w:rPr>
+      </w:pPr>
+    </w:p>
+    <w:p>
+      <w:pPr>
+        <w:spacing w:line="360" w:lineRule="auto"/>
+        <w:rPr>
+          <w:rFonts w:ascii="Times New Roman" w:hAnsi="Times New Roman" w:cs="Times New Roman"/>
+          <w:sz w:val="28"/>
+          <w:szCs w:val="28"/>
+        </w:rPr>
+      </w:pPr>
+      <w:r>
+        <w:rPr>
+          <w:rFonts w:ascii="Times New Roman" w:hAnsi="Times New Roman" w:cs="Times New Roman"/>
+          <w:sz w:val="28"/>
+          <w:szCs w:val="28"/>
+        </w:rPr>
+        <w:lastRenderedPageBreak/>
+        <w:t xml:space="preserve">Из полученных результатов можно сделать лишь один вывод: производительности среднестатистического компьютера с </w:t>
+      </w:r>
+      <w:r>
+        <w:rPr>
+          <w:rFonts w:ascii="Times New Roman" w:hAnsi="Times New Roman" w:cs="Times New Roman"/>
+          <w:sz w:val="28"/>
+          <w:szCs w:val="28"/>
+          <w:lang w:val="en-US"/>
+        </w:rPr>
+        <w:t>CPU</w:t>
+      </w:r>
+      <w:r>
+        <w:rPr>
+          <w:rFonts w:ascii="Times New Roman" w:hAnsi="Times New Roman" w:cs="Times New Roman"/>
+          <w:sz w:val="28"/>
+          <w:szCs w:val="28"/>
+        </w:rPr>
+        <w:t xml:space="preserve"> </w:t>
+      </w:r>
+      <w:r>
+        <w:rPr>
+          <w:rFonts w:ascii="Times New Roman" w:hAnsi="Times New Roman" w:cs="Times New Roman"/>
+          <w:sz w:val="28"/>
+          <w:szCs w:val="28"/>
+        </w:rPr>
+        <w:t xml:space="preserve">недостаточно для того, чтобы судить о реальных возможностях данной сети. </w:t>
+      </w:r>
+    </w:p>
+    <w:p>
+      <w:pPr>
+        <w:spacing w:line="360" w:lineRule="auto"/>
+        <w:rPr>
+          <w:rFonts w:ascii="Times New Roman" w:hAnsi="Times New Roman" w:cs="Times New Roman"/>
+          <w:sz w:val="28"/>
+          <w:szCs w:val="28"/>
+        </w:rPr>
+      </w:pPr>
+    </w:p>
+    <w:p>
+      <w:pPr>
+        <w:spacing w:line="360" w:lineRule="auto"/>
+        <w:rPr>
+          <w:rFonts w:ascii="Times New Roman" w:hAnsi="Times New Roman" w:cs="Times New Roman"/>
+          <w:sz w:val="28"/>
+          <w:szCs w:val="28"/>
         </w:rPr>
       </w:pPr>
     </w:p>
@@ -4211,8 +5679,6 @@
         </w:rPr>
         <w:t xml:space="preserve"> не будет стабилен на разнных данных, поэтому в качестве улучшения можно создать более стабильную сеть GAN, используя рекомендации из статей.</w:t>
       </w:r>
-      <w:bookmarkStart w:id="0" w:name="_GoBack"/>
-      <w:bookmarkEnd w:id="0"/>
     </w:p>
     <w:p>
       <w:pPr>
@@ -4347,15 +5813,18 @@
         </w:rPr>
         <w:t xml:space="preserve">3 - </w:t>
       </w:r>
-      <w:r>
-        <w:rPr>
-          <w:rFonts w:ascii="Times New Roman" w:hAnsi="Times New Roman" w:cs="Times New Roman"/>
-          <w:sz w:val="28"/>
-          <w:szCs w:val="28"/>
-          <w:lang w:val="en-US"/>
-        </w:rPr>
-        <w:t>https://arxiv.org/abs/1701.04862</w:t>
-      </w:r>
+      <w:hyperlink r:id="rId22" w:history="1">
+        <w:r>
+          <w:rPr>
+            <w:rStyle w:val="a4"/>
+            <w:rFonts w:ascii="Times New Roman" w:hAnsi="Times New Roman" w:cs="Times New Roman"/>
+            <w:sz w:val="28"/>
+            <w:szCs w:val="28"/>
+            <w:lang w:val="en-US"/>
+          </w:rPr>
+          <w:t>https://arxiv.org/abs/1701.04862</w:t>
+        </w:r>
+      </w:hyperlink>
       <w:r>
         <w:rPr>
           <w:rFonts w:ascii="Times New Roman" w:hAnsi="Times New Roman" w:cs="Times New Roman"/>
@@ -4365,6 +5834,49 @@
         </w:rPr>
         <w:t>.</w:t>
       </w:r>
+    </w:p>
+    <w:p>
+      <w:pPr>
+        <w:pStyle w:val="a3"/>
+        <w:spacing w:line="360" w:lineRule="auto"/>
+        <w:rPr>
+          <w:rFonts w:ascii="Times New Roman" w:hAnsi="Times New Roman" w:cs="Times New Roman"/>
+          <w:sz w:val="28"/>
+          <w:szCs w:val="28"/>
+        </w:rPr>
+      </w:pPr>
+      <w:r>
+        <w:rPr>
+          <w:rFonts w:ascii="Times New Roman" w:hAnsi="Times New Roman" w:cs="Times New Roman"/>
+          <w:sz w:val="28"/>
+          <w:szCs w:val="28"/>
+        </w:rPr>
+        <w:t xml:space="preserve">4 - </w:t>
+      </w:r>
+      <w:hyperlink r:id="rId23" w:history="1">
+        <w:r>
+          <w:rPr>
+            <w:rStyle w:val="a4"/>
+            <w:rFonts w:ascii="Times New Roman" w:hAnsi="Times New Roman" w:cs="Times New Roman"/>
+            <w:sz w:val="28"/>
+            <w:szCs w:val="28"/>
+          </w:rPr>
+          <w:t>https://arxiv.org/abs/1606.03498</w:t>
+        </w:r>
+      </w:hyperlink>
+    </w:p>
+    <w:p>
+      <w:pPr>
+        <w:pStyle w:val="a3"/>
+        <w:spacing w:line="360" w:lineRule="auto"/>
+        <w:rPr>
+          <w:rFonts w:ascii="Times New Roman" w:hAnsi="Times New Roman" w:cs="Times New Roman"/>
+          <w:sz w:val="28"/>
+          <w:szCs w:val="28"/>
+        </w:rPr>
+      </w:pPr>
+      <w:bookmarkStart w:id="0" w:name="_GoBack"/>
+      <w:bookmarkEnd w:id="0"/>
     </w:p>
     <w:p>
       <w:pPr>
@@ -4493,6 +6005,95 @@
     </w:lvl>
   </w:abstractNum>
   <w:abstractNum w:abstractNumId="1" w15:restartNumberingAfterBreak="0">
+    <w:nsid w:val="21753593"/>
+    <w:multiLevelType w:val="hybridMultilevel"/>
+    <w:tmpl w:val="A3EACAE6"/>
+    <w:lvl w:ilvl="0" w:tplc="0409000F">
+      <w:start w:val="1"/>
+      <w:numFmt w:val="decimal"/>
+      <w:lvlText w:val="%1."/>
+      <w:lvlJc w:val="left"/>
+      <w:pPr>
+        <w:ind w:left="720" w:hanging="360"/>
+      </w:pPr>
+      <w:rPr>
+        <w:rFonts w:hint="default"/>
+      </w:rPr>
+    </w:lvl>
+    <w:lvl w:ilvl="1" w:tplc="04090019" w:tentative="1">
+      <w:start w:val="1"/>
+      <w:numFmt w:val="lowerLetter"/>
+      <w:lvlText w:val="%2."/>
+      <w:lvlJc w:val="left"/>
+      <w:pPr>
+        <w:ind w:left="1440" w:hanging="360"/>
+      </w:pPr>
+    </w:lvl>
+    <w:lvl w:ilvl="2" w:tplc="0409001B" w:tentative="1">
+      <w:start w:val="1"/>
+      <w:numFmt w:val="lowerRoman"/>
+      <w:lvlText w:val="%3."/>
+      <w:lvlJc w:val="right"/>
+      <w:pPr>
+        <w:ind w:left="2160" w:hanging="180"/>
+      </w:pPr>
+    </w:lvl>
+    <w:lvl w:ilvl="3" w:tplc="0409000F" w:tentative="1">
+      <w:start w:val="1"/>
+      <w:numFmt w:val="decimal"/>
+      <w:lvlText w:val="%4."/>
+      <w:lvlJc w:val="left"/>
+      <w:pPr>
+        <w:ind w:left="2880" w:hanging="360"/>
+      </w:pPr>
+    </w:lvl>
+    <w:lvl w:ilvl="4" w:tplc="04090019" w:tentative="1">
+      <w:start w:val="1"/>
+      <w:numFmt w:val="lowerLetter"/>
+      <w:lvlText w:val="%5."/>
+      <w:lvlJc w:val="left"/>
+      <w:pPr>
+        <w:ind w:left="3600" w:hanging="360"/>
+      </w:pPr>
+    </w:lvl>
+    <w:lvl w:ilvl="5" w:tplc="0409001B" w:tentative="1">
+      <w:start w:val="1"/>
+      <w:numFmt w:val="lowerRoman"/>
+      <w:lvlText w:val="%6."/>
+      <w:lvlJc w:val="right"/>
+      <w:pPr>
+        <w:ind w:left="4320" w:hanging="180"/>
+      </w:pPr>
+    </w:lvl>
+    <w:lvl w:ilvl="6" w:tplc="0409000F" w:tentative="1">
+      <w:start w:val="1"/>
+      <w:numFmt w:val="decimal"/>
+      <w:lvlText w:val="%7."/>
+      <w:lvlJc w:val="left"/>
+      <w:pPr>
+        <w:ind w:left="5040" w:hanging="360"/>
+      </w:pPr>
+    </w:lvl>
+    <w:lvl w:ilvl="7" w:tplc="04090019" w:tentative="1">
+      <w:start w:val="1"/>
+      <w:numFmt w:val="lowerLetter"/>
+      <w:lvlText w:val="%8."/>
+      <w:lvlJc w:val="left"/>
+      <w:pPr>
+        <w:ind w:left="5760" w:hanging="360"/>
+      </w:pPr>
+    </w:lvl>
+    <w:lvl w:ilvl="8" w:tplc="0409001B" w:tentative="1">
+      <w:start w:val="1"/>
+      <w:numFmt w:val="lowerRoman"/>
+      <w:lvlText w:val="%9."/>
+      <w:lvlJc w:val="right"/>
+      <w:pPr>
+        <w:ind w:left="6480" w:hanging="180"/>
+      </w:pPr>
+    </w:lvl>
+  </w:abstractNum>
+  <w:abstractNum w:abstractNumId="2" w15:restartNumberingAfterBreak="0">
     <w:nsid w:val="31E320BE"/>
     <w:multiLevelType w:val="hybridMultilevel"/>
     <w:tmpl w:val="BD40E8C6"/>
@@ -4581,7 +6182,7 @@
       </w:pPr>
     </w:lvl>
   </w:abstractNum>
-  <w:abstractNum w:abstractNumId="2" w15:restartNumberingAfterBreak="0">
+  <w:abstractNum w:abstractNumId="3" w15:restartNumberingAfterBreak="0">
     <w:nsid w:val="3E364FD5"/>
     <w:multiLevelType w:val="hybridMultilevel"/>
     <w:tmpl w:val="C22A6CAC"/>
@@ -4670,7 +6271,7 @@
       </w:pPr>
     </w:lvl>
   </w:abstractNum>
-  <w:abstractNum w:abstractNumId="3" w15:restartNumberingAfterBreak="0">
+  <w:abstractNum w:abstractNumId="4" w15:restartNumberingAfterBreak="0">
     <w:nsid w:val="5218273C"/>
     <w:multiLevelType w:val="hybridMultilevel"/>
     <w:tmpl w:val="C7F4963A"/>
@@ -4810,7 +6411,7 @@
       </w:rPr>
     </w:lvl>
   </w:abstractNum>
-  <w:abstractNum w:abstractNumId="4" w15:restartNumberingAfterBreak="0">
+  <w:abstractNum w:abstractNumId="5" w15:restartNumberingAfterBreak="0">
     <w:nsid w:val="57CE435A"/>
     <w:multiLevelType w:val="hybridMultilevel"/>
     <w:tmpl w:val="B832FF06"/>
@@ -4899,7 +6500,7 @@
       </w:pPr>
     </w:lvl>
   </w:abstractNum>
-  <w:abstractNum w:abstractNumId="5" w15:restartNumberingAfterBreak="0">
+  <w:abstractNum w:abstractNumId="6" w15:restartNumberingAfterBreak="0">
     <w:nsid w:val="5AE55B50"/>
     <w:multiLevelType w:val="multilevel"/>
     <w:tmpl w:val="7E921E40"/>
@@ -5020,7 +6621,7 @@
       </w:rPr>
     </w:lvl>
   </w:abstractNum>
-  <w:abstractNum w:abstractNumId="6" w15:restartNumberingAfterBreak="0">
+  <w:abstractNum w:abstractNumId="7" w15:restartNumberingAfterBreak="0">
     <w:nsid w:val="5B7F50B6"/>
     <w:multiLevelType w:val="multilevel"/>
     <w:tmpl w:val="7E921E40"/>
@@ -5141,7 +6742,7 @@
       </w:rPr>
     </w:lvl>
   </w:abstractNum>
-  <w:abstractNum w:abstractNumId="7" w15:restartNumberingAfterBreak="0">
+  <w:abstractNum w:abstractNumId="8" w15:restartNumberingAfterBreak="0">
     <w:nsid w:val="66313E9C"/>
     <w:multiLevelType w:val="hybridMultilevel"/>
     <w:tmpl w:val="9ECA4344"/>
@@ -5231,27 +6832,30 @@
     </w:lvl>
   </w:abstractNum>
   <w:num w:numId="1">
+    <w:abstractNumId w:val="7"/>
+  </w:num>
+  <w:num w:numId="2">
+    <w:abstractNumId w:val="3"/>
+  </w:num>
+  <w:num w:numId="3">
     <w:abstractNumId w:val="6"/>
   </w:num>
-  <w:num w:numId="2">
-    <w:abstractNumId w:val="2"/>
-  </w:num>
-  <w:num w:numId="3">
+  <w:num w:numId="4">
     <w:abstractNumId w:val="5"/>
   </w:num>
-  <w:num w:numId="4">
+  <w:num w:numId="5">
     <w:abstractNumId w:val="4"/>
   </w:num>
-  <w:num w:numId="5">
-    <w:abstractNumId w:val="3"/>
-  </w:num>
   <w:num w:numId="6">
-    <w:abstractNumId w:val="7"/>
+    <w:abstractNumId w:val="8"/>
   </w:num>
   <w:num w:numId="7">
     <w:abstractNumId w:val="0"/>
   </w:num>
   <w:num w:numId="8">
+    <w:abstractNumId w:val="2"/>
+  </w:num>
+  <w:num w:numId="9">
     <w:abstractNumId w:val="1"/>
   </w:num>
 </w:numbering>
@@ -5711,6 +7315,17 @@
       <w:iCs/>
     </w:rPr>
   </w:style>
+  <w:style w:type="character" w:styleId="a6">
+    <w:name w:val="Strong"/>
+    <w:basedOn w:val="a0"/>
+    <w:uiPriority w:val="22"/>
+    <w:qFormat/>
+    <w:rsid w:val="002E1FB2"/>
+    <w:rPr>
+      <w:b/>
+      <w:bCs/>
+    </w:rPr>
+  </w:style>
 </w:styles>
 </file>
 

</xml_diff>